<commit_message>
Update to current resume
</commit_message>
<xml_diff>
--- a/Adam_Novitch_Resume.docx
+++ b/Adam_Novitch_Resume.docx
@@ -27,6 +27,15 @@
           <w:sz w:val="36"/>
           <w:szCs w:val="40"/>
         </w:rPr>
+        <w:t xml:space="preserve"> </w:t>
+      </w:r>
+      <w:r>
+        <w:rPr>
+          <w:rFonts w:ascii="Cambria" w:eastAsia="Cambria" w:hAnsi="Cambria" w:cs="Cambria"/>
+          <w:color w:val="000000"/>
+          <w:sz w:val="36"/>
+          <w:szCs w:val="40"/>
+        </w:rPr>
         <w:t>Adam Novitch</w:t>
       </w:r>
     </w:p>
@@ -42,57 +51,20 @@
         <w:spacing w:after="0" w:line="276" w:lineRule="auto"/>
         <w:jc w:val="center"/>
         <w:rPr>
-          <w:rFonts w:ascii="Cambria" w:eastAsia="Cambria" w:hAnsi="Cambria" w:cs="Cambria"/>
           <w:color w:val="000000"/>
           <w:sz w:val="20"/>
           <w:szCs w:val="20"/>
         </w:rPr>
       </w:pPr>
-      <w:r>
-        <w:rPr>
-          <w:rFonts w:ascii="Times New Roman" w:eastAsia="Times New Roman" w:hAnsi="Times New Roman" w:cs="Times New Roman"/>
-          <w:color w:val="000000"/>
-          <w:sz w:val="20"/>
-          <w:szCs w:val="20"/>
-        </w:rPr>
-        <w:t>■</w:t>
-      </w:r>
-      <w:r>
-        <w:rPr>
-          <w:rFonts w:ascii="Cambria" w:eastAsia="Cambria" w:hAnsi="Cambria" w:cs="Cambria"/>
-          <w:color w:val="000000"/>
-          <w:sz w:val="20"/>
-          <w:szCs w:val="20"/>
-        </w:rPr>
-        <w:t xml:space="preserve"> Phone: (914) 246-8715 </w:t>
-      </w:r>
-      <w:r>
-        <w:rPr>
-          <w:rFonts w:ascii="Times New Roman" w:eastAsia="Times New Roman" w:hAnsi="Times New Roman" w:cs="Times New Roman"/>
-          <w:color w:val="000000"/>
-          <w:sz w:val="20"/>
-          <w:szCs w:val="20"/>
-        </w:rPr>
-        <w:t>■</w:t>
-      </w:r>
-      <w:r>
-        <w:rPr>
-          <w:rFonts w:ascii="Cambria" w:eastAsia="Cambria" w:hAnsi="Cambria" w:cs="Cambria"/>
-          <w:color w:val="000000"/>
-          <w:sz w:val="20"/>
-          <w:szCs w:val="20"/>
-        </w:rPr>
-        <w:t xml:space="preserve"> E-Mail: </w:t>
-      </w:r>
-      <w:hyperlink r:id="rId5">
+      <w:hyperlink r:id="rId5" w:history="1">
         <w:r>
           <w:rPr>
+            <w:rStyle w:val="Hyperlink"/>
             <w:rFonts w:ascii="Cambria" w:eastAsia="Cambria" w:hAnsi="Cambria" w:cs="Cambria"/>
-            <w:color w:val="000000"/>
             <w:sz w:val="20"/>
             <w:szCs w:val="20"/>
           </w:rPr>
-          <w:t>adam.novitch@gmail.com</w:t>
+          <w:t>https://adamnovitch.github.io/</w:t>
         </w:r>
       </w:hyperlink>
     </w:p>
@@ -113,61 +85,275 @@
           <w:szCs w:val="20"/>
         </w:rPr>
       </w:pPr>
-      <w:r>
-        <w:rPr>
-          <w:rFonts w:ascii="Cambria" w:eastAsia="Cambria" w:hAnsi="Cambria" w:cs="Cambria"/>
-          <w:color w:val="000000"/>
-          <w:sz w:val="20"/>
-          <w:szCs w:val="20"/>
+    </w:p>
+    <w:p>
+      <w:pPr>
+        <w:pBdr>
+          <w:top w:val="nil"/>
+          <w:left w:val="nil"/>
+          <w:bottom w:val="nil"/>
+          <w:right w:val="nil"/>
+          <w:between w:val="nil"/>
+        </w:pBdr>
+        <w:spacing w:after="0" w:line="276" w:lineRule="auto"/>
+        <w:rPr>
+          <w:rFonts w:ascii="Cambria" w:eastAsia="Cambria" w:hAnsi="Cambria" w:cs="Cambria"/>
+          <w:color w:val="000000"/>
+          <w:sz w:val="20"/>
+          <w:szCs w:val="28"/>
+        </w:rPr>
+      </w:pPr>
+      <w:r>
+        <w:rPr>
+          <w:rFonts w:ascii="Cambria" w:eastAsia="Cambria" w:hAnsi="Cambria" w:cs="Cambria"/>
+          <w:b/>
+          <w:color w:val="000000"/>
+          <w:sz w:val="20"/>
+          <w:szCs w:val="28"/>
+        </w:rPr>
+        <w:t xml:space="preserve">Skills: </w:t>
+      </w:r>
+      <w:r>
+        <w:rPr>
+          <w:rFonts w:ascii="Cambria" w:eastAsia="Cambria" w:hAnsi="Cambria" w:cs="Cambria"/>
+          <w:color w:val="000000"/>
+          <w:sz w:val="20"/>
+          <w:szCs w:val="28"/>
+        </w:rPr>
+        <w:t xml:space="preserve">Software Development, </w:t>
+      </w:r>
+      <w:r>
+        <w:rPr>
+          <w:rFonts w:ascii="Cambria" w:eastAsia="Cambria" w:hAnsi="Cambria" w:cs="Cambria"/>
+          <w:color w:val="000000"/>
+          <w:sz w:val="20"/>
+          <w:szCs w:val="28"/>
+        </w:rPr>
+        <w:t xml:space="preserve">Linux, </w:t>
+      </w:r>
+      <w:r>
+        <w:rPr>
+          <w:rFonts w:ascii="Cambria" w:eastAsia="Cambria" w:hAnsi="Cambria" w:cs="Cambria"/>
+          <w:color w:val="000000"/>
+          <w:sz w:val="20"/>
+          <w:szCs w:val="28"/>
+        </w:rPr>
+        <w:t xml:space="preserve">Scripting, </w:t>
+      </w:r>
+      <w:r>
+        <w:rPr>
+          <w:rFonts w:ascii="Cambria" w:eastAsia="Cambria" w:hAnsi="Cambria" w:cs="Cambria"/>
+          <w:color w:val="000000"/>
+          <w:sz w:val="20"/>
+          <w:szCs w:val="28"/>
+        </w:rPr>
+        <w:t xml:space="preserve">Source Control, </w:t>
+      </w:r>
+      <w:r>
+        <w:rPr>
+          <w:rFonts w:ascii="Cambria" w:eastAsia="Cambria" w:hAnsi="Cambria" w:cs="Cambria"/>
+          <w:color w:val="000000"/>
+          <w:sz w:val="20"/>
+          <w:szCs w:val="28"/>
+        </w:rPr>
+        <w:t>CI/CD</w:t>
+      </w:r>
+      <w:r>
+        <w:rPr>
+          <w:rFonts w:ascii="Cambria" w:eastAsia="Cambria" w:hAnsi="Cambria" w:cs="Cambria"/>
+          <w:color w:val="000000"/>
+          <w:sz w:val="20"/>
+          <w:szCs w:val="28"/>
+        </w:rPr>
+        <w:t>, Unit Test</w:t>
+      </w:r>
+    </w:p>
+    <w:p>
+      <w:pPr>
+        <w:pBdr>
+          <w:top w:val="nil"/>
+          <w:left w:val="nil"/>
+          <w:bottom w:val="nil"/>
+          <w:right w:val="nil"/>
+          <w:between w:val="nil"/>
+        </w:pBdr>
+        <w:spacing w:after="0" w:line="276" w:lineRule="auto"/>
+        <w:rPr>
+          <w:rFonts w:ascii="Cambria" w:eastAsia="Cambria" w:hAnsi="Cambria" w:cs="Cambria"/>
+          <w:color w:val="000000"/>
+          <w:sz w:val="20"/>
+          <w:szCs w:val="28"/>
+        </w:rPr>
+      </w:pPr>
+      <w:r>
+        <w:rPr>
+          <w:rFonts w:ascii="Cambria" w:eastAsia="Cambria" w:hAnsi="Cambria" w:cs="Cambria"/>
+          <w:b/>
+          <w:color w:val="000000"/>
+          <w:sz w:val="20"/>
+          <w:szCs w:val="28"/>
+        </w:rPr>
+        <w:t>Programming Languages:</w:t>
+      </w:r>
+      <w:r>
+        <w:rPr>
+          <w:rFonts w:ascii="Cambria" w:eastAsia="Cambria" w:hAnsi="Cambria" w:cs="Cambria"/>
+          <w:b/>
+          <w:color w:val="000000"/>
+          <w:sz w:val="20"/>
+          <w:szCs w:val="28"/>
         </w:rPr>
         <w:t xml:space="preserve"> </w:t>
       </w:r>
       <w:r>
         <w:rPr>
-          <w:rFonts w:ascii="Times New Roman" w:eastAsia="Times New Roman" w:hAnsi="Times New Roman" w:cs="Times New Roman"/>
-          <w:color w:val="000000"/>
-          <w:sz w:val="20"/>
-          <w:szCs w:val="20"/>
-        </w:rPr>
-        <w:t>■</w:t>
-      </w:r>
-      <w:r>
-        <w:rPr>
-          <w:rFonts w:ascii="Cambria" w:eastAsia="Cambria" w:hAnsi="Cambria" w:cs="Cambria"/>
-          <w:color w:val="000000"/>
-          <w:sz w:val="20"/>
-          <w:szCs w:val="20"/>
-        </w:rPr>
-        <w:t xml:space="preserve"> LinkedIn </w:t>
-      </w:r>
-      <w:hyperlink r:id="rId6">
-        <w:r>
-          <w:rPr>
-            <w:rFonts w:ascii="Cambria" w:eastAsia="Cambria" w:hAnsi="Cambria" w:cs="Cambria"/>
-            <w:color w:val="000000"/>
-            <w:sz w:val="20"/>
-            <w:szCs w:val="20"/>
-          </w:rPr>
-          <w:t>http://www.linkedin.com/in/adamnovitch</w:t>
-        </w:r>
-      </w:hyperlink>
-    </w:p>
-    <w:p>
-      <w:pPr>
-        <w:pBdr>
-          <w:top w:val="nil"/>
-          <w:left w:val="nil"/>
-          <w:bottom w:val="nil"/>
-          <w:right w:val="nil"/>
-          <w:between w:val="nil"/>
-        </w:pBdr>
-        <w:spacing w:after="0" w:line="276" w:lineRule="auto"/>
-        <w:rPr>
-          <w:color w:val="000000"/>
-          <w:sz w:val="20"/>
-        </w:rPr>
-      </w:pPr>
-      <w:r>
+          <w:rFonts w:ascii="Cambria" w:eastAsia="Cambria" w:hAnsi="Cambria" w:cs="Cambria"/>
+          <w:color w:val="000000"/>
+          <w:sz w:val="20"/>
+          <w:szCs w:val="28"/>
+        </w:rPr>
+        <w:t xml:space="preserve">Ada, C/C++, </w:t>
+      </w:r>
+      <w:r>
+        <w:rPr>
+          <w:rFonts w:ascii="Cambria" w:eastAsia="Cambria" w:hAnsi="Cambria" w:cs="Cambria"/>
+          <w:color w:val="000000"/>
+          <w:sz w:val="20"/>
+          <w:szCs w:val="28"/>
+        </w:rPr>
+        <w:t>B</w:t>
+      </w:r>
+      <w:r>
+        <w:rPr>
+          <w:rFonts w:ascii="Cambria" w:eastAsia="Cambria" w:hAnsi="Cambria" w:cs="Cambria"/>
+          <w:color w:val="000000"/>
+          <w:sz w:val="20"/>
+          <w:szCs w:val="28"/>
+        </w:rPr>
+        <w:t xml:space="preserve">ash (Linux </w:t>
+      </w:r>
+      <w:r>
+        <w:rPr>
+          <w:rFonts w:ascii="Cambria" w:eastAsia="Cambria" w:hAnsi="Cambria" w:cs="Cambria"/>
+          <w:color w:val="000000"/>
+          <w:sz w:val="20"/>
+          <w:szCs w:val="28"/>
+        </w:rPr>
+        <w:t>S</w:t>
+      </w:r>
+      <w:bookmarkStart w:id="0" w:name="_GoBack"/>
+      <w:bookmarkEnd w:id="0"/>
+      <w:r>
+        <w:rPr>
+          <w:rFonts w:ascii="Cambria" w:eastAsia="Cambria" w:hAnsi="Cambria" w:cs="Cambria"/>
+          <w:color w:val="000000"/>
+          <w:sz w:val="20"/>
+          <w:szCs w:val="28"/>
+        </w:rPr>
+        <w:t>hell), Python, JavaScript, Ruby</w:t>
+      </w:r>
+    </w:p>
+    <w:p>
+      <w:pPr>
+        <w:pBdr>
+          <w:top w:val="nil"/>
+          <w:left w:val="nil"/>
+          <w:bottom w:val="nil"/>
+          <w:right w:val="nil"/>
+          <w:between w:val="nil"/>
+        </w:pBdr>
+        <w:spacing w:after="0" w:line="276" w:lineRule="auto"/>
+        <w:rPr>
+          <w:color w:val="000000"/>
+          <w:sz w:val="16"/>
+        </w:rPr>
+      </w:pPr>
+      <w:r>
+        <w:rPr>
+          <w:rFonts w:ascii="Cambria" w:eastAsia="Cambria" w:hAnsi="Cambria" w:cs="Cambria"/>
+          <w:b/>
+          <w:color w:val="000000"/>
+          <w:sz w:val="20"/>
+          <w:szCs w:val="28"/>
+        </w:rPr>
+        <w:t>Tools:</w:t>
+      </w:r>
+      <w:r>
+        <w:rPr>
+          <w:rFonts w:ascii="Cambria" w:eastAsia="Cambria" w:hAnsi="Cambria" w:cs="Cambria"/>
+          <w:color w:val="000000"/>
+          <w:sz w:val="20"/>
+          <w:szCs w:val="28"/>
+        </w:rPr>
+        <w:t xml:space="preserve"> </w:t>
+      </w:r>
+      <w:proofErr w:type="spellStart"/>
+      <w:r>
+        <w:rPr>
+          <w:rFonts w:ascii="Cambria" w:eastAsia="Cambria" w:hAnsi="Cambria" w:cs="Cambria"/>
+          <w:color w:val="000000"/>
+          <w:sz w:val="20"/>
+          <w:szCs w:val="28"/>
+        </w:rPr>
+        <w:t>Git</w:t>
+      </w:r>
+      <w:proofErr w:type="spellEnd"/>
+      <w:r>
+        <w:rPr>
+          <w:rFonts w:ascii="Cambria" w:eastAsia="Cambria" w:hAnsi="Cambria" w:cs="Cambria"/>
+          <w:color w:val="000000"/>
+          <w:sz w:val="20"/>
+          <w:szCs w:val="28"/>
+        </w:rPr>
+        <w:t xml:space="preserve">, GDB, </w:t>
+      </w:r>
+      <w:proofErr w:type="spellStart"/>
+      <w:r>
+        <w:rPr>
+          <w:rFonts w:ascii="Cambria" w:eastAsia="Cambria" w:hAnsi="Cambria" w:cs="Cambria"/>
+          <w:color w:val="000000"/>
+          <w:sz w:val="20"/>
+          <w:szCs w:val="28"/>
+        </w:rPr>
+        <w:t>VectorCAST</w:t>
+      </w:r>
+      <w:proofErr w:type="spellEnd"/>
+      <w:r>
+        <w:rPr>
+          <w:rFonts w:ascii="Cambria" w:eastAsia="Cambria" w:hAnsi="Cambria" w:cs="Cambria"/>
+          <w:color w:val="000000"/>
+          <w:sz w:val="20"/>
+          <w:szCs w:val="28"/>
+        </w:rPr>
+        <w:t>, Simulink</w:t>
+      </w:r>
+    </w:p>
+    <w:p>
+      <w:pPr>
+        <w:pBdr>
+          <w:top w:val="nil"/>
+          <w:left w:val="nil"/>
+          <w:bottom w:val="nil"/>
+          <w:right w:val="nil"/>
+          <w:between w:val="nil"/>
+        </w:pBdr>
+        <w:spacing w:after="0" w:line="276" w:lineRule="auto"/>
+        <w:rPr>
+          <w:color w:val="000000"/>
+          <w:sz w:val="20"/>
+        </w:rPr>
+      </w:pPr>
+    </w:p>
+    <w:p>
+      <w:pPr>
+        <w:pBdr>
+          <w:top w:val="nil"/>
+          <w:left w:val="nil"/>
+          <w:bottom w:val="nil"/>
+          <w:right w:val="nil"/>
+          <w:between w:val="nil"/>
+        </w:pBdr>
+        <w:spacing w:after="0" w:line="276" w:lineRule="auto"/>
         <w:rPr>
           <w:rFonts w:ascii="Cambria" w:eastAsia="Cambria" w:hAnsi="Cambria" w:cs="Cambria"/>
           <w:b/>
@@ -175,153 +361,8 @@
           <w:sz w:val="24"/>
           <w:szCs w:val="28"/>
         </w:rPr>
-        <w:t xml:space="preserve">Skills/Knowledge Base </w:t>
-      </w:r>
-    </w:p>
-    <w:p>
-      <w:pPr>
-        <w:pBdr>
-          <w:top w:val="nil"/>
-          <w:left w:val="nil"/>
-          <w:bottom w:val="nil"/>
-          <w:right w:val="nil"/>
-          <w:between w:val="nil"/>
-        </w:pBdr>
-        <w:spacing w:after="0" w:line="276" w:lineRule="auto"/>
-        <w:rPr>
-          <w:color w:val="000000"/>
-          <w:sz w:val="20"/>
-        </w:rPr>
-      </w:pPr>
-      <w:r>
-        <w:rPr>
-          <w:rFonts w:ascii="Cambria" w:eastAsia="Cambria" w:hAnsi="Cambria" w:cs="Cambria"/>
-          <w:color w:val="000000"/>
-          <w:sz w:val="20"/>
-        </w:rPr>
-        <w:t xml:space="preserve">Ada, </w:t>
-      </w:r>
-      <w:r>
-        <w:rPr>
-          <w:rFonts w:ascii="Cambria" w:eastAsia="Cambria" w:hAnsi="Cambria" w:cs="Cambria"/>
-          <w:color w:val="000000"/>
-          <w:sz w:val="20"/>
-        </w:rPr>
-        <w:t xml:space="preserve">C, </w:t>
-      </w:r>
-      <w:r>
-        <w:rPr>
-          <w:rFonts w:ascii="Cambria" w:eastAsia="Cambria" w:hAnsi="Cambria" w:cs="Cambria"/>
-          <w:color w:val="000000"/>
-          <w:sz w:val="20"/>
-        </w:rPr>
-        <w:t xml:space="preserve">GDB, </w:t>
-      </w:r>
-      <w:proofErr w:type="spellStart"/>
-      <w:r>
-        <w:rPr>
-          <w:rFonts w:ascii="Cambria" w:eastAsia="Cambria" w:hAnsi="Cambria" w:cs="Cambria"/>
-          <w:color w:val="000000"/>
-          <w:sz w:val="20"/>
-        </w:rPr>
-        <w:t>Git</w:t>
-      </w:r>
-      <w:proofErr w:type="spellEnd"/>
-      <w:r>
-        <w:rPr>
-          <w:rFonts w:ascii="Cambria" w:eastAsia="Cambria" w:hAnsi="Cambria" w:cs="Cambria"/>
-          <w:color w:val="000000"/>
-          <w:sz w:val="20"/>
-        </w:rPr>
-        <w:t xml:space="preserve">, </w:t>
-      </w:r>
-      <w:proofErr w:type="spellStart"/>
-      <w:r>
-        <w:rPr>
-          <w:rFonts w:ascii="Cambria" w:eastAsia="Cambria" w:hAnsi="Cambria" w:cs="Cambria"/>
-          <w:color w:val="000000"/>
-          <w:sz w:val="20"/>
-        </w:rPr>
-        <w:t>GitLab</w:t>
-      </w:r>
-      <w:proofErr w:type="spellEnd"/>
-      <w:r>
-        <w:rPr>
-          <w:rFonts w:ascii="Cambria" w:eastAsia="Cambria" w:hAnsi="Cambria" w:cs="Cambria"/>
-          <w:color w:val="000000"/>
-          <w:sz w:val="20"/>
-        </w:rPr>
-        <w:t xml:space="preserve">, </w:t>
-      </w:r>
-      <w:r>
-        <w:rPr>
-          <w:rFonts w:ascii="Cambria" w:eastAsia="Cambria" w:hAnsi="Cambria" w:cs="Cambria"/>
-          <w:color w:val="000000"/>
-          <w:sz w:val="20"/>
-        </w:rPr>
-        <w:t xml:space="preserve">JavaScript, </w:t>
-      </w:r>
-      <w:r>
-        <w:rPr>
-          <w:rFonts w:ascii="Cambria" w:eastAsia="Cambria" w:hAnsi="Cambria" w:cs="Cambria"/>
-          <w:color w:val="000000"/>
-          <w:sz w:val="20"/>
-        </w:rPr>
-        <w:t xml:space="preserve">Linux, </w:t>
-      </w:r>
-      <w:r>
-        <w:rPr>
-          <w:rFonts w:ascii="Cambria" w:eastAsia="Cambria" w:hAnsi="Cambria" w:cs="Cambria"/>
-          <w:color w:val="000000"/>
-          <w:sz w:val="20"/>
-        </w:rPr>
-        <w:t xml:space="preserve">Python, </w:t>
-      </w:r>
-      <w:r>
-        <w:rPr>
-          <w:rFonts w:ascii="Cambria" w:eastAsia="Cambria" w:hAnsi="Cambria" w:cs="Cambria"/>
-          <w:color w:val="000000"/>
-          <w:sz w:val="20"/>
-        </w:rPr>
-        <w:t xml:space="preserve">Ruby, </w:t>
-      </w:r>
-      <w:r>
-        <w:rPr>
-          <w:rFonts w:ascii="Cambria" w:eastAsia="Cambria" w:hAnsi="Cambria" w:cs="Cambria"/>
-          <w:color w:val="000000"/>
-          <w:sz w:val="20"/>
-        </w:rPr>
-        <w:t>Bash/Linux Shell</w:t>
-      </w:r>
-      <w:r>
-        <w:rPr>
-          <w:rFonts w:ascii="Cambria" w:eastAsia="Cambria" w:hAnsi="Cambria" w:cs="Cambria"/>
-          <w:color w:val="000000"/>
-          <w:sz w:val="20"/>
-        </w:rPr>
-        <w:t xml:space="preserve">, </w:t>
-      </w:r>
-      <w:proofErr w:type="spellStart"/>
-      <w:r>
-        <w:rPr>
-          <w:rFonts w:ascii="Cambria" w:eastAsia="Cambria" w:hAnsi="Cambria" w:cs="Cambria"/>
-          <w:color w:val="000000"/>
-          <w:sz w:val="20"/>
-        </w:rPr>
-        <w:t>VectorCAST</w:t>
-      </w:r>
-      <w:proofErr w:type="spellEnd"/>
-    </w:p>
-    <w:p>
-      <w:pPr>
-        <w:pBdr>
-          <w:top w:val="nil"/>
-          <w:left w:val="nil"/>
-          <w:bottom w:val="nil"/>
-          <w:right w:val="nil"/>
-          <w:between w:val="nil"/>
-        </w:pBdr>
-        <w:spacing w:after="0" w:line="276" w:lineRule="auto"/>
+      </w:pPr>
+      <w:r>
         <w:rPr>
           <w:rFonts w:ascii="Cambria" w:eastAsia="Cambria" w:hAnsi="Cambria" w:cs="Cambria"/>
           <w:b/>
@@ -329,15 +370,6 @@
           <w:sz w:val="24"/>
           <w:szCs w:val="28"/>
         </w:rPr>
-      </w:pPr>
-      <w:r>
-        <w:rPr>
-          <w:rFonts w:ascii="Cambria" w:eastAsia="Cambria" w:hAnsi="Cambria" w:cs="Cambria"/>
-          <w:b/>
-          <w:color w:val="000000"/>
-          <w:sz w:val="24"/>
-          <w:szCs w:val="28"/>
-        </w:rPr>
         <w:t>Work Experience</w:t>
       </w:r>
     </w:p>
@@ -366,41 +398,64 @@
           <w:szCs w:val="24"/>
           <w:u w:val="single"/>
         </w:rPr>
-        <w:t>General Dynamics Electric Boat Corporation</w:t>
-      </w:r>
-      <w:r>
-        <w:rPr>
-          <w:rFonts w:ascii="Cambria" w:eastAsia="Cambria" w:hAnsi="Cambria" w:cs="Cambria"/>
-          <w:color w:val="000000"/>
-          <w:sz w:val="20"/>
-        </w:rPr>
-        <w:t>, New London, CT</w:t>
-      </w:r>
-    </w:p>
-    <w:p>
-      <w:pPr>
-        <w:pBdr>
-          <w:top w:val="nil"/>
-          <w:left w:val="nil"/>
-          <w:bottom w:val="nil"/>
-          <w:right w:val="nil"/>
-          <w:between w:val="nil"/>
-        </w:pBdr>
-        <w:spacing w:after="0" w:line="276" w:lineRule="auto"/>
-        <w:rPr>
-          <w:color w:val="000000"/>
-          <w:sz w:val="20"/>
-        </w:rPr>
-      </w:pPr>
-      <w:r>
-        <w:rPr>
-          <w:rFonts w:ascii="Cambria" w:eastAsia="Cambria" w:hAnsi="Cambria" w:cs="Cambria"/>
-          <w:b/>
+        <w:t>OTIS Elevator Company</w:t>
+      </w:r>
+      <w:r>
+        <w:rPr>
+          <w:rFonts w:ascii="Cambria" w:eastAsia="Cambria" w:hAnsi="Cambria" w:cs="Cambria"/>
+          <w:color w:val="000000"/>
+          <w:sz w:val="20"/>
+        </w:rPr>
+        <w:t xml:space="preserve">, </w:t>
+      </w:r>
+      <w:r>
+        <w:rPr>
+          <w:rFonts w:ascii="Cambria" w:eastAsia="Cambria" w:hAnsi="Cambria" w:cs="Cambria"/>
+          <w:color w:val="000000"/>
+          <w:sz w:val="20"/>
+        </w:rPr>
+        <w:t>Farmington</w:t>
+      </w:r>
+      <w:r>
+        <w:rPr>
+          <w:rFonts w:ascii="Cambria" w:eastAsia="Cambria" w:hAnsi="Cambria" w:cs="Cambria"/>
+          <w:color w:val="000000"/>
+          <w:sz w:val="20"/>
+        </w:rPr>
+        <w:t>, CT</w:t>
+      </w:r>
+    </w:p>
+    <w:p>
+      <w:pPr>
+        <w:pBdr>
+          <w:top w:val="nil"/>
+          <w:left w:val="nil"/>
+          <w:bottom w:val="nil"/>
+          <w:right w:val="nil"/>
+          <w:between w:val="nil"/>
+        </w:pBdr>
+        <w:spacing w:after="0" w:line="276" w:lineRule="auto"/>
+        <w:rPr>
+          <w:sz w:val="20"/>
+        </w:rPr>
+      </w:pPr>
+      <w:r>
+        <w:rPr>
+          <w:rFonts w:ascii="Cambria" w:eastAsia="Cambria" w:hAnsi="Cambria" w:cs="Cambria"/>
           <w:i/>
           <w:color w:val="000000"/>
           <w:sz w:val="20"/>
         </w:rPr>
-        <w:t>Titles:</w:t>
+        <w:t>November 2021</w:t>
+      </w:r>
+      <w:r>
+        <w:rPr>
+          <w:rFonts w:ascii="Cambria" w:eastAsia="Cambria" w:hAnsi="Cambria" w:cs="Cambria"/>
+          <w:i/>
+          <w:color w:val="000000"/>
+          <w:sz w:val="20"/>
+        </w:rPr>
+        <w:t>– Present</w:t>
       </w:r>
     </w:p>
     <w:p>
@@ -418,25 +473,197 @@
         </w:pBdr>
         <w:spacing w:after="0" w:line="276" w:lineRule="auto"/>
         <w:rPr>
-          <w:sz w:val="20"/>
-        </w:rPr>
-      </w:pPr>
-      <w:r>
-        <w:rPr>
-          <w:rFonts w:ascii="Cambria" w:eastAsia="Cambria" w:hAnsi="Cambria" w:cs="Cambria"/>
-          <w:color w:val="000000"/>
-          <w:sz w:val="20"/>
-        </w:rPr>
-        <w:t xml:space="preserve">Senior Software Engineer, </w:t>
-      </w:r>
-      <w:r>
-        <w:rPr>
-          <w:rFonts w:ascii="Cambria" w:eastAsia="Cambria" w:hAnsi="Cambria" w:cs="Cambria"/>
-          <w:i/>
-          <w:color w:val="000000"/>
-          <w:sz w:val="20"/>
-        </w:rPr>
-        <w:t>July 2018– Present</w:t>
+          <w:color w:val="000000"/>
+          <w:sz w:val="20"/>
+        </w:rPr>
+      </w:pPr>
+      <w:r>
+        <w:rPr>
+          <w:rFonts w:ascii="Cambria" w:eastAsia="Cambria" w:hAnsi="Cambria" w:cs="Cambria"/>
+          <w:color w:val="000000"/>
+          <w:sz w:val="20"/>
+        </w:rPr>
+        <w:t>Motion Controller</w:t>
+      </w:r>
+      <w:r>
+        <w:rPr>
+          <w:rFonts w:ascii="Cambria" w:eastAsia="Cambria" w:hAnsi="Cambria" w:cs="Cambria"/>
+          <w:color w:val="000000"/>
+          <w:sz w:val="20"/>
+        </w:rPr>
+        <w:t xml:space="preserve"> Software -</w:t>
+      </w:r>
+      <w:r>
+        <w:rPr>
+          <w:rFonts w:ascii="Cambria" w:eastAsia="Cambria" w:hAnsi="Cambria" w:cs="Cambria"/>
+          <w:color w:val="000000"/>
+          <w:sz w:val="20"/>
+        </w:rPr>
+        <w:t xml:space="preserve"> Smart Service</w:t>
+      </w:r>
+      <w:r>
+        <w:rPr>
+          <w:rFonts w:ascii="Cambria" w:eastAsia="Cambria" w:hAnsi="Cambria" w:cs="Cambria"/>
+          <w:color w:val="000000"/>
+          <w:sz w:val="20"/>
+        </w:rPr>
+        <w:t xml:space="preserve"> Integration</w:t>
+      </w:r>
+    </w:p>
+    <w:p>
+      <w:pPr>
+        <w:numPr>
+          <w:ilvl w:val="1"/>
+          <w:numId w:val="1"/>
+        </w:numPr>
+        <w:pBdr>
+          <w:top w:val="nil"/>
+          <w:left w:val="nil"/>
+          <w:bottom w:val="nil"/>
+          <w:right w:val="nil"/>
+          <w:between w:val="nil"/>
+        </w:pBdr>
+        <w:spacing w:after="0" w:line="276" w:lineRule="auto"/>
+        <w:rPr>
+          <w:color w:val="000000"/>
+          <w:sz w:val="20"/>
+        </w:rPr>
+      </w:pPr>
+      <w:r>
+        <w:rPr>
+          <w:rFonts w:ascii="Cambria" w:eastAsia="Cambria" w:hAnsi="Cambria" w:cs="Cambria"/>
+          <w:color w:val="000000"/>
+          <w:sz w:val="20"/>
+        </w:rPr>
+        <w:t>Implemented streamlined field tests based on existing manual procedures.</w:t>
+      </w:r>
+    </w:p>
+    <w:p>
+      <w:pPr>
+        <w:numPr>
+          <w:ilvl w:val="1"/>
+          <w:numId w:val="1"/>
+        </w:numPr>
+        <w:pBdr>
+          <w:top w:val="nil"/>
+          <w:left w:val="nil"/>
+          <w:bottom w:val="nil"/>
+          <w:right w:val="nil"/>
+          <w:between w:val="nil"/>
+        </w:pBdr>
+        <w:spacing w:after="0" w:line="276" w:lineRule="auto"/>
+        <w:rPr>
+          <w:color w:val="000000"/>
+          <w:sz w:val="20"/>
+        </w:rPr>
+      </w:pPr>
+      <w:r>
+        <w:rPr>
+          <w:rFonts w:ascii="Cambria" w:eastAsia="Cambria" w:hAnsi="Cambria" w:cs="Cambria"/>
+          <w:color w:val="000000"/>
+          <w:sz w:val="20"/>
+        </w:rPr>
+        <w:t>Integrate</w:t>
+      </w:r>
+      <w:r>
+        <w:rPr>
+          <w:rFonts w:ascii="Cambria" w:eastAsia="Cambria" w:hAnsi="Cambria" w:cs="Cambria"/>
+          <w:color w:val="000000"/>
+          <w:sz w:val="20"/>
+        </w:rPr>
+        <w:t>d software with interface to mobile application framework</w:t>
+      </w:r>
+      <w:r>
+        <w:rPr>
+          <w:rFonts w:ascii="Cambria" w:eastAsia="Cambria" w:hAnsi="Cambria" w:cs="Cambria"/>
+          <w:color w:val="000000"/>
+          <w:sz w:val="20"/>
+        </w:rPr>
+        <w:t>.</w:t>
+      </w:r>
+    </w:p>
+    <w:p>
+      <w:pPr>
+        <w:numPr>
+          <w:ilvl w:val="1"/>
+          <w:numId w:val="1"/>
+        </w:numPr>
+        <w:pBdr>
+          <w:top w:val="nil"/>
+          <w:left w:val="nil"/>
+          <w:bottom w:val="nil"/>
+          <w:right w:val="nil"/>
+          <w:between w:val="nil"/>
+        </w:pBdr>
+        <w:spacing w:after="0" w:line="276" w:lineRule="auto"/>
+        <w:rPr>
+          <w:color w:val="000000"/>
+          <w:sz w:val="20"/>
+        </w:rPr>
+      </w:pPr>
+      <w:r>
+        <w:rPr>
+          <w:rFonts w:ascii="Cambria" w:eastAsia="Cambria" w:hAnsi="Cambria" w:cs="Cambria"/>
+          <w:color w:val="000000"/>
+          <w:sz w:val="20"/>
+        </w:rPr>
+        <w:t>Provided data to display on mobile application through cloud database.</w:t>
+      </w:r>
+    </w:p>
+    <w:p>
+      <w:pPr>
+        <w:numPr>
+          <w:ilvl w:val="1"/>
+          <w:numId w:val="1"/>
+        </w:numPr>
+        <w:pBdr>
+          <w:top w:val="nil"/>
+          <w:left w:val="nil"/>
+          <w:bottom w:val="nil"/>
+          <w:right w:val="nil"/>
+          <w:between w:val="nil"/>
+        </w:pBdr>
+        <w:spacing w:after="0" w:line="276" w:lineRule="auto"/>
+        <w:rPr>
+          <w:color w:val="000000"/>
+          <w:sz w:val="20"/>
+        </w:rPr>
+      </w:pPr>
+      <w:r>
+        <w:rPr>
+          <w:rFonts w:ascii="Cambria" w:eastAsia="Cambria" w:hAnsi="Cambria" w:cs="Cambria"/>
+          <w:color w:val="000000"/>
+          <w:sz w:val="20"/>
+        </w:rPr>
+        <w:t>Updated high rise motion controller software to run on updated platform.</w:t>
+      </w:r>
+    </w:p>
+    <w:p>
+      <w:pPr>
+        <w:numPr>
+          <w:ilvl w:val="1"/>
+          <w:numId w:val="1"/>
+        </w:numPr>
+        <w:pBdr>
+          <w:top w:val="nil"/>
+          <w:left w:val="nil"/>
+          <w:bottom w:val="nil"/>
+          <w:right w:val="nil"/>
+          <w:between w:val="nil"/>
+        </w:pBdr>
+        <w:spacing w:after="0" w:line="276" w:lineRule="auto"/>
+        <w:rPr>
+          <w:color w:val="000000"/>
+          <w:sz w:val="20"/>
+        </w:rPr>
+      </w:pPr>
+      <w:r>
+        <w:rPr>
+          <w:rFonts w:ascii="Cambria" w:eastAsia="Cambria" w:hAnsi="Cambria" w:cs="Cambria"/>
+          <w:color w:val="000000"/>
+          <w:sz w:val="20"/>
+        </w:rPr>
+        <w:t>Tested code and procedures on simulation equipment.</w:t>
       </w:r>
     </w:p>
     <w:p>
@@ -454,38 +681,78 @@
         </w:pBdr>
         <w:spacing w:after="0" w:line="276" w:lineRule="auto"/>
         <w:rPr>
-          <w:sz w:val="20"/>
-        </w:rPr>
-      </w:pPr>
-      <w:r>
-        <w:rPr>
-          <w:rFonts w:ascii="Cambria" w:eastAsia="Cambria" w:hAnsi="Cambria" w:cs="Cambria"/>
-          <w:color w:val="000000"/>
-          <w:sz w:val="20"/>
-        </w:rPr>
-        <w:t>Software Engineer II,</w:t>
-      </w:r>
-      <w:r>
-        <w:rPr>
-          <w:rFonts w:ascii="Cambria" w:eastAsia="Cambria" w:hAnsi="Cambria" w:cs="Cambria"/>
-          <w:i/>
-          <w:color w:val="000000"/>
-          <w:sz w:val="20"/>
-        </w:rPr>
-        <w:t xml:space="preserve"> November 2016 – July 2018</w:t>
-      </w:r>
-    </w:p>
-    <w:p>
-      <w:pPr>
-        <w:pBdr>
-          <w:top w:val="nil"/>
-          <w:left w:val="nil"/>
-          <w:bottom w:val="nil"/>
-          <w:right w:val="nil"/>
-          <w:between w:val="nil"/>
-        </w:pBdr>
-        <w:spacing w:after="0" w:line="276" w:lineRule="auto"/>
-        <w:rPr>
+          <w:color w:val="000000"/>
+          <w:sz w:val="20"/>
+        </w:rPr>
+      </w:pPr>
+      <w:r>
+        <w:rPr>
+          <w:rFonts w:ascii="Cambria" w:eastAsia="Cambria" w:hAnsi="Cambria" w:cs="Cambria"/>
+          <w:color w:val="000000"/>
+          <w:sz w:val="20"/>
+        </w:rPr>
+        <w:t>Position Simulation Software</w:t>
+      </w:r>
+    </w:p>
+    <w:p>
+      <w:pPr>
+        <w:numPr>
+          <w:ilvl w:val="1"/>
+          <w:numId w:val="1"/>
+        </w:numPr>
+        <w:pBdr>
+          <w:top w:val="nil"/>
+          <w:left w:val="nil"/>
+          <w:bottom w:val="nil"/>
+          <w:right w:val="nil"/>
+          <w:between w:val="nil"/>
+        </w:pBdr>
+        <w:spacing w:after="0" w:line="276" w:lineRule="auto"/>
+        <w:rPr>
+          <w:color w:val="000000"/>
+          <w:sz w:val="20"/>
+        </w:rPr>
+      </w:pPr>
+      <w:r>
+        <w:rPr>
+          <w:rFonts w:ascii="Cambria" w:eastAsia="Cambria" w:hAnsi="Cambria" w:cs="Cambria"/>
+          <w:color w:val="000000"/>
+          <w:sz w:val="20"/>
+        </w:rPr>
+        <w:t>Maintained test software by updating Simulink models.</w:t>
+      </w:r>
+    </w:p>
+    <w:p>
+      <w:pPr>
+        <w:pBdr>
+          <w:top w:val="nil"/>
+          <w:left w:val="nil"/>
+          <w:bottom w:val="nil"/>
+          <w:right w:val="nil"/>
+          <w:between w:val="nil"/>
+        </w:pBdr>
+        <w:spacing w:after="0" w:line="276" w:lineRule="auto"/>
+        <w:rPr>
+          <w:rFonts w:ascii="Cambria" w:eastAsia="Cambria" w:hAnsi="Cambria" w:cs="Cambria"/>
+          <w:b/>
+          <w:color w:val="000000"/>
+          <w:sz w:val="24"/>
+          <w:szCs w:val="28"/>
+        </w:rPr>
+      </w:pPr>
+    </w:p>
+    <w:p>
+      <w:pPr>
+        <w:pBdr>
+          <w:top w:val="nil"/>
+          <w:left w:val="nil"/>
+          <w:bottom w:val="nil"/>
+          <w:right w:val="nil"/>
+          <w:between w:val="nil"/>
+        </w:pBdr>
+        <w:spacing w:after="0" w:line="276" w:lineRule="auto"/>
+        <w:rPr>
+          <w:rFonts w:ascii="Cambria" w:eastAsia="Cambria" w:hAnsi="Cambria" w:cs="Cambria"/>
           <w:color w:val="000000"/>
           <w:sz w:val="20"/>
         </w:rPr>
@@ -496,9 +763,51 @@
           <w:b/>
           <w:i/>
           <w:color w:val="000000"/>
-          <w:sz w:val="20"/>
-        </w:rPr>
-        <w:t>Projects:</w:t>
+          <w:szCs w:val="24"/>
+          <w:u w:val="single"/>
+        </w:rPr>
+        <w:t>General Dynamics Electric Boat Corporation</w:t>
+      </w:r>
+      <w:r>
+        <w:rPr>
+          <w:rFonts w:ascii="Cambria" w:eastAsia="Cambria" w:hAnsi="Cambria" w:cs="Cambria"/>
+          <w:color w:val="000000"/>
+          <w:sz w:val="20"/>
+        </w:rPr>
+        <w:t>, New London, CT</w:t>
+      </w:r>
+    </w:p>
+    <w:p>
+      <w:pPr>
+        <w:pBdr>
+          <w:top w:val="nil"/>
+          <w:left w:val="nil"/>
+          <w:bottom w:val="nil"/>
+          <w:right w:val="nil"/>
+          <w:between w:val="nil"/>
+        </w:pBdr>
+        <w:spacing w:after="0" w:line="276" w:lineRule="auto"/>
+        <w:rPr>
+          <w:sz w:val="20"/>
+        </w:rPr>
+      </w:pPr>
+      <w:r>
+        <w:rPr>
+          <w:rFonts w:ascii="Cambria" w:eastAsia="Cambria" w:hAnsi="Cambria" w:cs="Cambria"/>
+          <w:i/>
+          <w:color w:val="000000"/>
+          <w:sz w:val="20"/>
+        </w:rPr>
+        <w:t xml:space="preserve">November 2016 – </w:t>
+      </w:r>
+      <w:r>
+        <w:rPr>
+          <w:rFonts w:ascii="Cambria" w:eastAsia="Cambria" w:hAnsi="Cambria" w:cs="Cambria"/>
+          <w:i/>
+          <w:color w:val="000000"/>
+          <w:sz w:val="20"/>
+        </w:rPr>
+        <w:t>October 2021</w:t>
       </w:r>
     </w:p>
     <w:p>
@@ -562,47 +871,15 @@
           <w:color w:val="000000"/>
           <w:sz w:val="20"/>
         </w:rPr>
-        <w:t>Full SDLC of ship control software</w:t>
-      </w:r>
-      <w:r>
-        <w:rPr>
-          <w:rFonts w:ascii="Cambria" w:eastAsia="Cambria" w:hAnsi="Cambria" w:cs="Cambria"/>
-          <w:color w:val="000000"/>
-          <w:sz w:val="20"/>
-        </w:rPr>
-        <w:t>.</w:t>
-      </w:r>
-      <w:r>
-        <w:rPr>
-          <w:rFonts w:ascii="Cambria" w:eastAsia="Cambria" w:hAnsi="Cambria" w:cs="Cambria"/>
-          <w:color w:val="000000"/>
-          <w:sz w:val="20"/>
-        </w:rPr>
-        <w:t xml:space="preserve"> </w:t>
-      </w:r>
-      <w:r>
-        <w:rPr>
-          <w:rFonts w:ascii="Cambria" w:eastAsia="Cambria" w:hAnsi="Cambria" w:cs="Cambria"/>
-          <w:color w:val="000000"/>
-          <w:sz w:val="20"/>
-        </w:rPr>
-        <w:t xml:space="preserve">Code and Test in </w:t>
-      </w:r>
-      <w:r>
-        <w:rPr>
-          <w:rFonts w:ascii="Cambria" w:eastAsia="Cambria" w:hAnsi="Cambria" w:cs="Cambria"/>
-          <w:color w:val="000000"/>
-          <w:sz w:val="20"/>
-        </w:rPr>
-        <w:t>Ada and C</w:t>
-      </w:r>
-      <w:r>
-        <w:rPr>
-          <w:rFonts w:ascii="Cambria" w:eastAsia="Cambria" w:hAnsi="Cambria" w:cs="Cambria"/>
-          <w:color w:val="000000"/>
-          <w:sz w:val="20"/>
-        </w:rPr>
-        <w:t>.</w:t>
+        <w:t xml:space="preserve">Participated in full SDLC of </w:t>
+      </w:r>
+      <w:r>
+        <w:rPr>
+          <w:rFonts w:ascii="Cambria" w:eastAsia="Cambria" w:hAnsi="Cambria" w:cs="Cambria"/>
+          <w:color w:val="000000"/>
+          <w:sz w:val="20"/>
+        </w:rPr>
+        <w:t>ship control software.</w:t>
       </w:r>
     </w:p>
     <w:p>
@@ -630,7 +907,7 @@
           <w:color w:val="000000"/>
           <w:sz w:val="20"/>
         </w:rPr>
-        <w:t>Mentor newer and less experienced team members on software development, process.</w:t>
+        <w:t>Developed code in Ada and C, tested using Ada and C drivers and Vector tools.</w:t>
       </w:r>
     </w:p>
     <w:p>
@@ -658,31 +935,7 @@
           <w:color w:val="000000"/>
           <w:sz w:val="20"/>
         </w:rPr>
-        <w:t>Support of multiple applications</w:t>
-      </w:r>
-      <w:r>
-        <w:rPr>
-          <w:rFonts w:ascii="Cambria" w:eastAsia="Cambria" w:hAnsi="Cambria" w:cs="Cambria"/>
-          <w:color w:val="000000"/>
-          <w:sz w:val="20"/>
-        </w:rPr>
-        <w:t xml:space="preserve"> </w:t>
-      </w:r>
-      <w:r>
-        <w:rPr>
-          <w:rFonts w:ascii="Cambria" w:eastAsia="Cambria" w:hAnsi="Cambria" w:cs="Cambria"/>
-          <w:color w:val="000000"/>
-          <w:sz w:val="20"/>
-        </w:rPr>
-        <w:t>in ship control software suite</w:t>
-      </w:r>
-      <w:r>
-        <w:rPr>
-          <w:rFonts w:ascii="Cambria" w:eastAsia="Cambria" w:hAnsi="Cambria" w:cs="Cambria"/>
-          <w:color w:val="000000"/>
-          <w:sz w:val="20"/>
-        </w:rPr>
-        <w:t>.</w:t>
+        <w:t>Provided guidance to less experienced engineers.</w:t>
       </w:r>
     </w:p>
     <w:p>
@@ -710,7 +963,7 @@
           <w:color w:val="000000"/>
           <w:sz w:val="20"/>
         </w:rPr>
-        <w:t>Development environment in Red Hat Linux.</w:t>
+        <w:t>Updated C code to run application on partially POSIX compliant RTOS system.</w:t>
       </w:r>
     </w:p>
     <w:p>
@@ -738,23 +991,7 @@
           <w:color w:val="000000"/>
           <w:sz w:val="20"/>
         </w:rPr>
-        <w:t>Write C code to run application on partially POSIX compliant</w:t>
-      </w:r>
-      <w:r>
-        <w:rPr>
-          <w:rFonts w:ascii="Cambria" w:eastAsia="Cambria" w:hAnsi="Cambria" w:cs="Cambria"/>
-          <w:color w:val="000000"/>
-          <w:sz w:val="20"/>
-        </w:rPr>
-        <w:t xml:space="preserve"> RTOS system</w:t>
-      </w:r>
-      <w:r>
-        <w:rPr>
-          <w:rFonts w:ascii="Cambria" w:eastAsia="Cambria" w:hAnsi="Cambria" w:cs="Cambria"/>
-          <w:color w:val="000000"/>
-          <w:sz w:val="20"/>
-        </w:rPr>
-        <w:t>.</w:t>
+        <w:t>Supported source control framework, build scripts, continuous integration.</w:t>
       </w:r>
     </w:p>
     <w:p>
@@ -782,284 +1019,31 @@
           <w:color w:val="000000"/>
           <w:sz w:val="20"/>
         </w:rPr>
-        <w:t>Support</w:t>
-      </w:r>
-      <w:r>
-        <w:rPr>
-          <w:rFonts w:ascii="Cambria" w:eastAsia="Cambria" w:hAnsi="Cambria" w:cs="Cambria"/>
-          <w:color w:val="000000"/>
-          <w:sz w:val="20"/>
-        </w:rPr>
-        <w:t xml:space="preserve"> </w:t>
-      </w:r>
-      <w:proofErr w:type="spellStart"/>
-      <w:r>
-        <w:rPr>
-          <w:rFonts w:ascii="Cambria" w:eastAsia="Cambria" w:hAnsi="Cambria" w:cs="Cambria"/>
-          <w:color w:val="000000"/>
-          <w:sz w:val="20"/>
-        </w:rPr>
-        <w:t>Git</w:t>
-      </w:r>
-      <w:proofErr w:type="spellEnd"/>
-      <w:r>
-        <w:rPr>
-          <w:rFonts w:ascii="Cambria" w:eastAsia="Cambria" w:hAnsi="Cambria" w:cs="Cambria"/>
-          <w:color w:val="000000"/>
-          <w:sz w:val="20"/>
-        </w:rPr>
-        <w:t>/</w:t>
-      </w:r>
-      <w:proofErr w:type="spellStart"/>
-      <w:r>
-        <w:rPr>
-          <w:rFonts w:ascii="Cambria" w:eastAsia="Cambria" w:hAnsi="Cambria" w:cs="Cambria"/>
-          <w:color w:val="000000"/>
-          <w:sz w:val="20"/>
-        </w:rPr>
-        <w:t>GitL</w:t>
-      </w:r>
-      <w:r>
-        <w:rPr>
-          <w:rFonts w:ascii="Cambria" w:eastAsia="Cambria" w:hAnsi="Cambria" w:cs="Cambria"/>
-          <w:color w:val="000000"/>
-          <w:sz w:val="20"/>
-        </w:rPr>
-        <w:t>ab</w:t>
-      </w:r>
-      <w:proofErr w:type="spellEnd"/>
-      <w:r>
-        <w:rPr>
-          <w:rFonts w:ascii="Cambria" w:eastAsia="Cambria" w:hAnsi="Cambria" w:cs="Cambria"/>
-          <w:color w:val="000000"/>
-          <w:sz w:val="20"/>
-        </w:rPr>
-        <w:t xml:space="preserve"> source control, build scripts</w:t>
-      </w:r>
-      <w:r>
-        <w:rPr>
-          <w:rFonts w:ascii="Cambria" w:eastAsia="Cambria" w:hAnsi="Cambria" w:cs="Cambria"/>
-          <w:color w:val="000000"/>
-          <w:sz w:val="20"/>
-        </w:rPr>
-        <w:t>, CI, written in Python</w:t>
-      </w:r>
-      <w:r>
-        <w:rPr>
-          <w:rFonts w:ascii="Cambria" w:eastAsia="Cambria" w:hAnsi="Cambria" w:cs="Cambria"/>
-          <w:color w:val="000000"/>
-          <w:sz w:val="20"/>
-        </w:rPr>
-        <w:t xml:space="preserve">, </w:t>
-      </w:r>
-      <w:r>
-        <w:rPr>
-          <w:rFonts w:ascii="Cambria" w:eastAsia="Cambria" w:hAnsi="Cambria" w:cs="Cambria"/>
-          <w:color w:val="000000"/>
-          <w:sz w:val="20"/>
-        </w:rPr>
-        <w:t>S</w:t>
-      </w:r>
-      <w:r>
-        <w:rPr>
-          <w:rFonts w:ascii="Cambria" w:eastAsia="Cambria" w:hAnsi="Cambria" w:cs="Cambria"/>
-          <w:color w:val="000000"/>
-          <w:sz w:val="20"/>
-        </w:rPr>
-        <w:t>hell</w:t>
-      </w:r>
-      <w:r>
-        <w:rPr>
-          <w:rFonts w:ascii="Cambria" w:eastAsia="Cambria" w:hAnsi="Cambria" w:cs="Cambria"/>
-          <w:color w:val="000000"/>
-          <w:sz w:val="20"/>
-        </w:rPr>
-        <w:t xml:space="preserve">, </w:t>
-      </w:r>
-      <w:proofErr w:type="gramStart"/>
-      <w:r>
-        <w:rPr>
-          <w:rFonts w:ascii="Cambria" w:eastAsia="Cambria" w:hAnsi="Cambria" w:cs="Cambria"/>
-          <w:color w:val="000000"/>
-          <w:sz w:val="20"/>
-        </w:rPr>
-        <w:t>JavaScript</w:t>
-      </w:r>
-      <w:proofErr w:type="gramEnd"/>
-      <w:r>
-        <w:rPr>
-          <w:rFonts w:ascii="Cambria" w:eastAsia="Cambria" w:hAnsi="Cambria" w:cs="Cambria"/>
-          <w:color w:val="000000"/>
-          <w:sz w:val="20"/>
-        </w:rPr>
-        <w:t>.</w:t>
-      </w:r>
-    </w:p>
-    <w:p>
-      <w:pPr>
-        <w:numPr>
-          <w:ilvl w:val="1"/>
-          <w:numId w:val="1"/>
-        </w:numPr>
-        <w:pBdr>
-          <w:top w:val="nil"/>
-          <w:left w:val="nil"/>
-          <w:bottom w:val="nil"/>
-          <w:right w:val="nil"/>
-          <w:between w:val="nil"/>
-        </w:pBdr>
-        <w:spacing w:after="0" w:line="276" w:lineRule="auto"/>
-        <w:rPr>
-          <w:color w:val="000000"/>
-          <w:sz w:val="20"/>
-        </w:rPr>
-      </w:pPr>
-      <w:r>
-        <w:rPr>
-          <w:rFonts w:ascii="Cambria" w:eastAsia="Cambria" w:hAnsi="Cambria" w:cs="Cambria"/>
-          <w:color w:val="000000"/>
-          <w:sz w:val="20"/>
-        </w:rPr>
-        <w:t xml:space="preserve">Create and update guideline document for usage of </w:t>
-      </w:r>
-      <w:proofErr w:type="spellStart"/>
-      <w:r>
-        <w:rPr>
-          <w:rFonts w:ascii="Cambria" w:eastAsia="Cambria" w:hAnsi="Cambria" w:cs="Cambria"/>
-          <w:color w:val="000000"/>
-          <w:sz w:val="20"/>
-        </w:rPr>
-        <w:t>Git</w:t>
-      </w:r>
-      <w:proofErr w:type="spellEnd"/>
-      <w:r>
-        <w:rPr>
-          <w:rFonts w:ascii="Cambria" w:eastAsia="Cambria" w:hAnsi="Cambria" w:cs="Cambria"/>
-          <w:color w:val="000000"/>
-          <w:sz w:val="20"/>
-        </w:rPr>
-        <w:t>/</w:t>
-      </w:r>
-      <w:proofErr w:type="spellStart"/>
-      <w:r>
-        <w:rPr>
-          <w:rFonts w:ascii="Cambria" w:eastAsia="Cambria" w:hAnsi="Cambria" w:cs="Cambria"/>
-          <w:color w:val="000000"/>
-          <w:sz w:val="20"/>
-        </w:rPr>
-        <w:t>GitLab</w:t>
-      </w:r>
-      <w:proofErr w:type="spellEnd"/>
-      <w:r>
-        <w:rPr>
-          <w:rFonts w:ascii="Cambria" w:eastAsia="Cambria" w:hAnsi="Cambria" w:cs="Cambria"/>
-          <w:color w:val="000000"/>
-          <w:sz w:val="20"/>
-        </w:rPr>
-        <w:t>.</w:t>
-      </w:r>
-    </w:p>
-    <w:p>
-      <w:pPr>
-        <w:numPr>
-          <w:ilvl w:val="1"/>
-          <w:numId w:val="1"/>
-        </w:numPr>
-        <w:pBdr>
-          <w:top w:val="nil"/>
-          <w:left w:val="nil"/>
-          <w:bottom w:val="nil"/>
-          <w:right w:val="nil"/>
-          <w:between w:val="nil"/>
-        </w:pBdr>
-        <w:spacing w:after="0" w:line="276" w:lineRule="auto"/>
-        <w:rPr>
-          <w:color w:val="000000"/>
-          <w:sz w:val="20"/>
-        </w:rPr>
-      </w:pPr>
-      <w:r>
-        <w:rPr>
-          <w:rFonts w:ascii="Cambria" w:eastAsia="Cambria" w:hAnsi="Cambria" w:cs="Cambria"/>
-          <w:color w:val="000000"/>
-          <w:sz w:val="20"/>
-        </w:rPr>
-        <w:t>Acted as temporary</w:t>
-      </w:r>
-      <w:r>
-        <w:rPr>
-          <w:rFonts w:ascii="Cambria" w:eastAsia="Cambria" w:hAnsi="Cambria" w:cs="Cambria"/>
-          <w:color w:val="000000"/>
-          <w:sz w:val="20"/>
-        </w:rPr>
-        <w:t xml:space="preserve"> team lead for one of the ship control applications. Managed schedules, reported progress to supervisor, lead team meetings.</w:t>
-      </w:r>
-    </w:p>
-    <w:p>
-      <w:pPr>
-        <w:numPr>
-          <w:ilvl w:val="1"/>
-          <w:numId w:val="1"/>
-        </w:numPr>
-        <w:pBdr>
-          <w:top w:val="nil"/>
-          <w:left w:val="nil"/>
-          <w:bottom w:val="nil"/>
-          <w:right w:val="nil"/>
-          <w:between w:val="nil"/>
-        </w:pBdr>
-        <w:spacing w:after="0" w:line="276" w:lineRule="auto"/>
-        <w:rPr>
-          <w:color w:val="000000"/>
-          <w:sz w:val="20"/>
-        </w:rPr>
-      </w:pPr>
-      <w:r>
-        <w:rPr>
-          <w:rFonts w:ascii="Cambria" w:eastAsia="Cambria" w:hAnsi="Cambria" w:cs="Cambria"/>
-          <w:color w:val="000000"/>
-          <w:sz w:val="20"/>
-        </w:rPr>
-        <w:t>Design of system task schedule based on limited frame of operation.</w:t>
-      </w:r>
-    </w:p>
-    <w:p>
-      <w:pPr>
-        <w:pBdr>
-          <w:top w:val="nil"/>
-          <w:left w:val="nil"/>
-          <w:bottom w:val="nil"/>
-          <w:right w:val="nil"/>
-          <w:between w:val="nil"/>
-        </w:pBdr>
-        <w:spacing w:after="0" w:line="276" w:lineRule="auto"/>
-        <w:rPr>
-          <w:rFonts w:ascii="Cambria" w:eastAsia="Cambria" w:hAnsi="Cambria" w:cs="Cambria"/>
-          <w:b/>
-          <w:i/>
-          <w:color w:val="000000"/>
-          <w:sz w:val="20"/>
-        </w:rPr>
-      </w:pPr>
-      <w:r>
-        <w:rPr>
-          <w:rFonts w:ascii="Cambria" w:eastAsia="Cambria" w:hAnsi="Cambria" w:cs="Cambria"/>
-          <w:b/>
-          <w:i/>
-          <w:color w:val="000000"/>
-          <w:sz w:val="20"/>
-        </w:rPr>
-        <w:t>Boards and Committees</w:t>
-      </w:r>
-      <w:r>
-        <w:rPr>
-          <w:rFonts w:ascii="Cambria" w:eastAsia="Cambria" w:hAnsi="Cambria" w:cs="Cambria"/>
-          <w:b/>
-          <w:i/>
-          <w:color w:val="000000"/>
-          <w:sz w:val="20"/>
-        </w:rPr>
-        <w:t>:</w:t>
+        <w:t>Create</w:t>
+      </w:r>
+      <w:r>
+        <w:rPr>
+          <w:rFonts w:ascii="Cambria" w:eastAsia="Cambria" w:hAnsi="Cambria" w:cs="Cambria"/>
+          <w:color w:val="000000"/>
+          <w:sz w:val="20"/>
+        </w:rPr>
+        <w:t>d</w:t>
+      </w:r>
+      <w:r>
+        <w:rPr>
+          <w:rFonts w:ascii="Cambria" w:eastAsia="Cambria" w:hAnsi="Cambria" w:cs="Cambria"/>
+          <w:color w:val="000000"/>
+          <w:sz w:val="20"/>
+        </w:rPr>
+        <w:t xml:space="preserve"> and </w:t>
+      </w:r>
+      <w:r>
+        <w:rPr>
+          <w:rFonts w:ascii="Cambria" w:eastAsia="Cambria" w:hAnsi="Cambria" w:cs="Cambria"/>
+          <w:color w:val="000000"/>
+          <w:sz w:val="20"/>
+        </w:rPr>
+        <w:t>maintained source control usage guidelines.</w:t>
       </w:r>
     </w:p>
     <w:p>
@@ -1135,36 +1119,13 @@
         </w:rPr>
         <w:t>member</w:t>
       </w:r>
-      <w:bookmarkStart w:id="0" w:name="_GoBack"/>
-      <w:bookmarkEnd w:id="0"/>
-    </w:p>
-    <w:p>
-      <w:pPr>
-        <w:pBdr>
-          <w:top w:val="nil"/>
-          <w:left w:val="nil"/>
-          <w:bottom w:val="nil"/>
-          <w:right w:val="nil"/>
-          <w:between w:val="nil"/>
-        </w:pBdr>
-        <w:spacing w:after="0" w:line="276" w:lineRule="auto"/>
-        <w:rPr>
-          <w:rFonts w:ascii="Cambria" w:eastAsia="Cambria" w:hAnsi="Cambria" w:cs="Cambria"/>
-          <w:b/>
-          <w:i/>
-          <w:color w:val="000000"/>
-          <w:sz w:val="20"/>
-        </w:rPr>
-      </w:pPr>
-      <w:r>
-        <w:rPr>
-          <w:rFonts w:ascii="Cambria" w:eastAsia="Cambria" w:hAnsi="Cambria" w:cs="Cambria"/>
-          <w:b/>
-          <w:i/>
-          <w:color w:val="000000"/>
-          <w:sz w:val="20"/>
-        </w:rPr>
-        <w:t>Awards and Recognition:</w:t>
+      <w:r>
+        <w:rPr>
+          <w:rFonts w:ascii="Cambria" w:eastAsia="Cambria" w:hAnsi="Cambria" w:cs="Cambria"/>
+          <w:color w:val="000000"/>
+          <w:sz w:val="20"/>
+        </w:rPr>
+        <w:t>.</w:t>
       </w:r>
     </w:p>
     <w:p>
@@ -1299,20 +1260,34 @@
         </w:pBdr>
         <w:spacing w:after="0" w:line="276" w:lineRule="auto"/>
         <w:rPr>
+          <w:sz w:val="20"/>
+        </w:rPr>
+      </w:pPr>
+      <w:r>
+        <w:rPr>
+          <w:rFonts w:ascii="Cambria" w:eastAsia="Cambria" w:hAnsi="Cambria" w:cs="Cambria"/>
+          <w:color w:val="000000"/>
+          <w:sz w:val="20"/>
+        </w:rPr>
+        <w:t xml:space="preserve"> </w:t>
+      </w:r>
+      <w:r>
+        <w:rPr>
+          <w:rFonts w:ascii="Cambria" w:eastAsia="Cambria" w:hAnsi="Cambria" w:cs="Cambria"/>
           <w:i/>
           <w:color w:val="000000"/>
           <w:sz w:val="20"/>
         </w:rPr>
-      </w:pPr>
-      <w:r>
-        <w:rPr>
-          <w:rFonts w:ascii="Cambria" w:eastAsia="Cambria" w:hAnsi="Cambria" w:cs="Cambria"/>
-          <w:b/>
+        <w:t xml:space="preserve">January 2014 – </w:t>
+      </w:r>
+      <w:r>
+        <w:rPr>
+          <w:rFonts w:ascii="Cambria" w:eastAsia="Cambria" w:hAnsi="Cambria" w:cs="Cambria"/>
           <w:i/>
           <w:color w:val="000000"/>
           <w:sz w:val="20"/>
         </w:rPr>
-        <w:t>Titles:</w:t>
+        <w:t>November 2016</w:t>
       </w:r>
     </w:p>
     <w:p>
@@ -1339,16 +1314,310 @@
           <w:color w:val="000000"/>
           <w:sz w:val="20"/>
         </w:rPr>
-        <w:t xml:space="preserve">Software Engineer II, </w:t>
-      </w:r>
-      <w:r>
-        <w:rPr>
-          <w:rFonts w:ascii="Cambria" w:eastAsia="Cambria" w:hAnsi="Cambria" w:cs="Cambria"/>
-          <w:i/>
-          <w:color w:val="000000"/>
-          <w:sz w:val="20"/>
-        </w:rPr>
-        <w:t>July 2016 – November 2016</w:t>
+        <w:t>Boeing 777 Cabin Control Panel</w:t>
+      </w:r>
+    </w:p>
+    <w:p>
+      <w:pPr>
+        <w:numPr>
+          <w:ilvl w:val="1"/>
+          <w:numId w:val="1"/>
+        </w:numPr>
+        <w:pBdr>
+          <w:top w:val="nil"/>
+          <w:left w:val="nil"/>
+          <w:bottom w:val="nil"/>
+          <w:right w:val="nil"/>
+          <w:between w:val="nil"/>
+        </w:pBdr>
+        <w:spacing w:after="0" w:line="276" w:lineRule="auto"/>
+        <w:rPr>
+          <w:color w:val="000000"/>
+          <w:sz w:val="20"/>
+        </w:rPr>
+      </w:pPr>
+      <w:bookmarkStart w:id="1" w:name="_gjdgxs" w:colFirst="0" w:colLast="0"/>
+      <w:bookmarkEnd w:id="1"/>
+      <w:r>
+        <w:rPr>
+          <w:rFonts w:ascii="Cambria" w:eastAsia="Cambria" w:hAnsi="Cambria" w:cs="Cambria"/>
+          <w:color w:val="000000"/>
+          <w:sz w:val="20"/>
+        </w:rPr>
+        <w:t>Configure</w:t>
+      </w:r>
+      <w:r>
+        <w:rPr>
+          <w:rFonts w:ascii="Cambria" w:eastAsia="Cambria" w:hAnsi="Cambria" w:cs="Cambria"/>
+          <w:color w:val="000000"/>
+          <w:sz w:val="20"/>
+        </w:rPr>
+        <w:t>d custom</w:t>
+      </w:r>
+      <w:r>
+        <w:rPr>
+          <w:rFonts w:ascii="Cambria" w:eastAsia="Cambria" w:hAnsi="Cambria" w:cs="Cambria"/>
+          <w:color w:val="000000"/>
+          <w:sz w:val="20"/>
+        </w:rPr>
+        <w:t xml:space="preserve"> </w:t>
+      </w:r>
+      <w:r>
+        <w:rPr>
+          <w:rFonts w:ascii="Cambria" w:eastAsia="Cambria" w:hAnsi="Cambria" w:cs="Cambria"/>
+          <w:color w:val="000000"/>
+          <w:sz w:val="20"/>
+        </w:rPr>
+        <w:t xml:space="preserve">open source embedded </w:t>
+      </w:r>
+      <w:proofErr w:type="spellStart"/>
+      <w:r>
+        <w:rPr>
+          <w:rFonts w:ascii="Cambria" w:eastAsia="Cambria" w:hAnsi="Cambria" w:cs="Cambria"/>
+          <w:color w:val="000000"/>
+          <w:sz w:val="20"/>
+        </w:rPr>
+        <w:t>Yocto</w:t>
+      </w:r>
+      <w:proofErr w:type="spellEnd"/>
+      <w:r>
+        <w:rPr>
+          <w:rFonts w:ascii="Cambria" w:eastAsia="Cambria" w:hAnsi="Cambria" w:cs="Cambria"/>
+          <w:color w:val="000000"/>
+          <w:sz w:val="20"/>
+        </w:rPr>
+        <w:t xml:space="preserve"> Linux.</w:t>
+      </w:r>
+    </w:p>
+    <w:p>
+      <w:pPr>
+        <w:numPr>
+          <w:ilvl w:val="1"/>
+          <w:numId w:val="1"/>
+        </w:numPr>
+        <w:pBdr>
+          <w:top w:val="nil"/>
+          <w:left w:val="nil"/>
+          <w:bottom w:val="nil"/>
+          <w:right w:val="nil"/>
+          <w:between w:val="nil"/>
+        </w:pBdr>
+        <w:spacing w:after="0" w:line="276" w:lineRule="auto"/>
+        <w:rPr>
+          <w:color w:val="000000"/>
+          <w:sz w:val="20"/>
+        </w:rPr>
+      </w:pPr>
+      <w:r>
+        <w:rPr>
+          <w:rFonts w:ascii="Cambria" w:eastAsia="Cambria" w:hAnsi="Cambria" w:cs="Cambria"/>
+          <w:color w:val="000000"/>
+          <w:sz w:val="20"/>
+        </w:rPr>
+        <w:t>Provide</w:t>
+      </w:r>
+      <w:r>
+        <w:rPr>
+          <w:rFonts w:ascii="Cambria" w:eastAsia="Cambria" w:hAnsi="Cambria" w:cs="Cambria"/>
+          <w:color w:val="000000"/>
+          <w:sz w:val="20"/>
+        </w:rPr>
+        <w:t>d</w:t>
+      </w:r>
+      <w:r>
+        <w:rPr>
+          <w:rFonts w:ascii="Cambria" w:eastAsia="Cambria" w:hAnsi="Cambria" w:cs="Cambria"/>
+          <w:color w:val="000000"/>
+          <w:sz w:val="20"/>
+        </w:rPr>
+        <w:t xml:space="preserve"> nightly builds of </w:t>
+      </w:r>
+      <w:r>
+        <w:rPr>
+          <w:rFonts w:ascii="Cambria" w:eastAsia="Cambria" w:hAnsi="Cambria" w:cs="Cambria"/>
+          <w:color w:val="000000"/>
+          <w:sz w:val="20"/>
+        </w:rPr>
+        <w:t xml:space="preserve">OS images for </w:t>
+      </w:r>
+      <w:r>
+        <w:rPr>
+          <w:rFonts w:ascii="Cambria" w:eastAsia="Cambria" w:hAnsi="Cambria" w:cs="Cambria"/>
+          <w:color w:val="000000"/>
+          <w:sz w:val="20"/>
+        </w:rPr>
+        <w:t>Virtual Machine and target hardware.</w:t>
+      </w:r>
+    </w:p>
+    <w:p>
+      <w:pPr>
+        <w:numPr>
+          <w:ilvl w:val="1"/>
+          <w:numId w:val="1"/>
+        </w:numPr>
+        <w:pBdr>
+          <w:top w:val="nil"/>
+          <w:left w:val="nil"/>
+          <w:bottom w:val="nil"/>
+          <w:right w:val="nil"/>
+          <w:between w:val="nil"/>
+        </w:pBdr>
+        <w:spacing w:after="0" w:line="276" w:lineRule="auto"/>
+        <w:rPr>
+          <w:color w:val="000000"/>
+          <w:sz w:val="20"/>
+        </w:rPr>
+      </w:pPr>
+      <w:r>
+        <w:rPr>
+          <w:rFonts w:ascii="Cambria" w:eastAsia="Cambria" w:hAnsi="Cambria" w:cs="Cambria"/>
+          <w:color w:val="000000"/>
+          <w:sz w:val="20"/>
+        </w:rPr>
+        <w:t>S</w:t>
+      </w:r>
+      <w:r>
+        <w:rPr>
+          <w:rFonts w:ascii="Cambria" w:eastAsia="Cambria" w:hAnsi="Cambria" w:cs="Cambria"/>
+          <w:color w:val="000000"/>
+          <w:sz w:val="20"/>
+        </w:rPr>
+        <w:t>upport</w:t>
+      </w:r>
+      <w:r>
+        <w:rPr>
+          <w:rFonts w:ascii="Cambria" w:eastAsia="Cambria" w:hAnsi="Cambria" w:cs="Cambria"/>
+          <w:color w:val="000000"/>
+          <w:sz w:val="20"/>
+        </w:rPr>
+        <w:t>ed</w:t>
+      </w:r>
+      <w:r>
+        <w:rPr>
+          <w:rFonts w:ascii="Cambria" w:eastAsia="Cambria" w:hAnsi="Cambria" w:cs="Cambria"/>
+          <w:color w:val="000000"/>
+          <w:sz w:val="20"/>
+        </w:rPr>
+        <w:t xml:space="preserve"> </w:t>
+      </w:r>
+      <w:proofErr w:type="spellStart"/>
+      <w:r>
+        <w:rPr>
+          <w:rFonts w:ascii="Cambria" w:eastAsia="Cambria" w:hAnsi="Cambria" w:cs="Cambria"/>
+          <w:color w:val="000000"/>
+          <w:sz w:val="20"/>
+        </w:rPr>
+        <w:t>Git</w:t>
+      </w:r>
+      <w:proofErr w:type="spellEnd"/>
+      <w:r>
+        <w:rPr>
+          <w:rFonts w:ascii="Cambria" w:eastAsia="Cambria" w:hAnsi="Cambria" w:cs="Cambria"/>
+          <w:color w:val="000000"/>
+          <w:sz w:val="20"/>
+        </w:rPr>
+        <w:t>/</w:t>
+      </w:r>
+      <w:proofErr w:type="spellStart"/>
+      <w:r>
+        <w:rPr>
+          <w:rFonts w:ascii="Cambria" w:eastAsia="Cambria" w:hAnsi="Cambria" w:cs="Cambria"/>
+          <w:color w:val="000000"/>
+          <w:sz w:val="20"/>
+        </w:rPr>
+        <w:t>Gi</w:t>
+      </w:r>
+      <w:r>
+        <w:rPr>
+          <w:rFonts w:ascii="Cambria" w:eastAsia="Cambria" w:hAnsi="Cambria" w:cs="Cambria"/>
+          <w:color w:val="000000"/>
+          <w:sz w:val="20"/>
+        </w:rPr>
+        <w:t>t</w:t>
+      </w:r>
+      <w:r>
+        <w:rPr>
+          <w:rFonts w:ascii="Cambria" w:eastAsia="Cambria" w:hAnsi="Cambria" w:cs="Cambria"/>
+          <w:color w:val="000000"/>
+          <w:sz w:val="20"/>
+        </w:rPr>
+        <w:t>L</w:t>
+      </w:r>
+      <w:r>
+        <w:rPr>
+          <w:rFonts w:ascii="Cambria" w:eastAsia="Cambria" w:hAnsi="Cambria" w:cs="Cambria"/>
+          <w:color w:val="000000"/>
+          <w:sz w:val="20"/>
+        </w:rPr>
+        <w:t>ab</w:t>
+      </w:r>
+      <w:proofErr w:type="spellEnd"/>
+      <w:r>
+        <w:rPr>
+          <w:rFonts w:ascii="Cambria" w:eastAsia="Cambria" w:hAnsi="Cambria" w:cs="Cambria"/>
+          <w:color w:val="000000"/>
+          <w:sz w:val="20"/>
+        </w:rPr>
+        <w:t xml:space="preserve"> sour</w:t>
+      </w:r>
+      <w:r>
+        <w:rPr>
+          <w:rFonts w:ascii="Cambria" w:eastAsia="Cambria" w:hAnsi="Cambria" w:cs="Cambria"/>
+          <w:color w:val="000000"/>
+          <w:sz w:val="20"/>
+        </w:rPr>
+        <w:t>ce control, build scripts and continuous integration</w:t>
+      </w:r>
+      <w:r>
+        <w:rPr>
+          <w:rFonts w:ascii="Cambria" w:eastAsia="Cambria" w:hAnsi="Cambria" w:cs="Cambria"/>
+          <w:color w:val="000000"/>
+          <w:sz w:val="20"/>
+        </w:rPr>
+        <w:t>.</w:t>
+      </w:r>
+    </w:p>
+    <w:p>
+      <w:pPr>
+        <w:numPr>
+          <w:ilvl w:val="1"/>
+          <w:numId w:val="1"/>
+        </w:numPr>
+        <w:pBdr>
+          <w:top w:val="nil"/>
+          <w:left w:val="nil"/>
+          <w:bottom w:val="nil"/>
+          <w:right w:val="nil"/>
+          <w:between w:val="nil"/>
+        </w:pBdr>
+        <w:spacing w:after="0" w:line="276" w:lineRule="auto"/>
+        <w:rPr>
+          <w:sz w:val="20"/>
+        </w:rPr>
+      </w:pPr>
+      <w:r>
+        <w:rPr>
+          <w:rFonts w:ascii="Cambria" w:eastAsia="Cambria" w:hAnsi="Cambria" w:cs="Cambria"/>
+          <w:color w:val="000000"/>
+          <w:sz w:val="20"/>
+        </w:rPr>
+        <w:t xml:space="preserve">Tested </w:t>
+      </w:r>
+      <w:r>
+        <w:rPr>
+          <w:rFonts w:ascii="Cambria" w:eastAsia="Cambria" w:hAnsi="Cambria" w:cs="Cambria"/>
+          <w:color w:val="000000"/>
+          <w:sz w:val="20"/>
+        </w:rPr>
+        <w:t>touchscreen control panel system using R</w:t>
+      </w:r>
+      <w:r>
+        <w:rPr>
+          <w:rFonts w:ascii="Cambria" w:eastAsia="Cambria" w:hAnsi="Cambria" w:cs="Cambria"/>
+          <w:color w:val="000000"/>
+          <w:sz w:val="20"/>
+        </w:rPr>
+        <w:t>uby.</w:t>
       </w:r>
     </w:p>
     <w:p>
@@ -1375,70 +1644,7 @@
           <w:color w:val="000000"/>
           <w:sz w:val="20"/>
         </w:rPr>
-        <w:t xml:space="preserve">Associate Software Engineer, </w:t>
-      </w:r>
-      <w:r>
-        <w:rPr>
-          <w:rFonts w:ascii="Cambria" w:eastAsia="Cambria" w:hAnsi="Cambria" w:cs="Cambria"/>
-          <w:i/>
-          <w:color w:val="000000"/>
-          <w:sz w:val="20"/>
-        </w:rPr>
-        <w:t>January 2014 – June 2016</w:t>
-      </w:r>
-    </w:p>
-    <w:p>
-      <w:pPr>
-        <w:pBdr>
-          <w:top w:val="nil"/>
-          <w:left w:val="nil"/>
-          <w:bottom w:val="nil"/>
-          <w:right w:val="nil"/>
-          <w:between w:val="nil"/>
-        </w:pBdr>
-        <w:spacing w:after="0" w:line="276" w:lineRule="auto"/>
-        <w:rPr>
-          <w:b/>
-          <w:color w:val="000000"/>
-          <w:sz w:val="20"/>
-        </w:rPr>
-      </w:pPr>
-      <w:r>
-        <w:rPr>
-          <w:rFonts w:ascii="Cambria" w:eastAsia="Cambria" w:hAnsi="Cambria" w:cs="Cambria"/>
-          <w:b/>
-          <w:i/>
-          <w:color w:val="000000"/>
-          <w:sz w:val="20"/>
-        </w:rPr>
-        <w:t>Projects:</w:t>
-      </w:r>
-    </w:p>
-    <w:p>
-      <w:pPr>
-        <w:numPr>
-          <w:ilvl w:val="0"/>
-          <w:numId w:val="1"/>
-        </w:numPr>
-        <w:pBdr>
-          <w:top w:val="nil"/>
-          <w:left w:val="nil"/>
-          <w:bottom w:val="nil"/>
-          <w:right w:val="nil"/>
-          <w:between w:val="nil"/>
-        </w:pBdr>
-        <w:spacing w:after="0" w:line="276" w:lineRule="auto"/>
-        <w:rPr>
-          <w:sz w:val="20"/>
-        </w:rPr>
-      </w:pPr>
-      <w:r>
-        <w:rPr>
-          <w:rFonts w:ascii="Cambria" w:eastAsia="Cambria" w:hAnsi="Cambria" w:cs="Cambria"/>
-          <w:color w:val="000000"/>
-          <w:sz w:val="20"/>
-        </w:rPr>
-        <w:t>Boeing 777 Cabin Control Panel</w:t>
+        <w:t>Engine Control Unit Test</w:t>
       </w:r>
     </w:p>
     <w:p>
@@ -1459,291 +1665,6 @@
           <w:sz w:val="20"/>
         </w:rPr>
       </w:pPr>
-      <w:bookmarkStart w:id="1" w:name="_gjdgxs" w:colFirst="0" w:colLast="0"/>
-      <w:bookmarkEnd w:id="1"/>
-      <w:r>
-        <w:rPr>
-          <w:rFonts w:ascii="Cambria" w:eastAsia="Cambria" w:hAnsi="Cambria" w:cs="Cambria"/>
-          <w:color w:val="000000"/>
-          <w:sz w:val="20"/>
-        </w:rPr>
-        <w:t>Configurat</w:t>
-      </w:r>
-      <w:r>
-        <w:rPr>
-          <w:rFonts w:ascii="Cambria" w:eastAsia="Cambria" w:hAnsi="Cambria" w:cs="Cambria"/>
-          <w:color w:val="000000"/>
-          <w:sz w:val="20"/>
-        </w:rPr>
-        <w:t xml:space="preserve">ion of custom embedded open source embedded </w:t>
-      </w:r>
-      <w:proofErr w:type="spellStart"/>
-      <w:r>
-        <w:rPr>
-          <w:rFonts w:ascii="Cambria" w:eastAsia="Cambria" w:hAnsi="Cambria" w:cs="Cambria"/>
-          <w:color w:val="000000"/>
-          <w:sz w:val="20"/>
-        </w:rPr>
-        <w:t>Yocto</w:t>
-      </w:r>
-      <w:proofErr w:type="spellEnd"/>
-      <w:r>
-        <w:rPr>
-          <w:rFonts w:ascii="Cambria" w:eastAsia="Cambria" w:hAnsi="Cambria" w:cs="Cambria"/>
-          <w:color w:val="000000"/>
-          <w:sz w:val="20"/>
-        </w:rPr>
-        <w:t xml:space="preserve"> Linux</w:t>
-      </w:r>
-    </w:p>
-    <w:p>
-      <w:pPr>
-        <w:numPr>
-          <w:ilvl w:val="1"/>
-          <w:numId w:val="1"/>
-        </w:numPr>
-        <w:pBdr>
-          <w:top w:val="nil"/>
-          <w:left w:val="nil"/>
-          <w:bottom w:val="nil"/>
-          <w:right w:val="nil"/>
-          <w:between w:val="nil"/>
-        </w:pBdr>
-        <w:spacing w:after="0" w:line="276" w:lineRule="auto"/>
-        <w:rPr>
-          <w:color w:val="000000"/>
-          <w:sz w:val="20"/>
-        </w:rPr>
-      </w:pPr>
-      <w:r>
-        <w:rPr>
-          <w:rFonts w:ascii="Cambria" w:eastAsia="Cambria" w:hAnsi="Cambria" w:cs="Cambria"/>
-          <w:color w:val="000000"/>
-          <w:sz w:val="20"/>
-        </w:rPr>
-        <w:t>Creation and maintenance of VM environment to provide other teams with an environment to test code</w:t>
-      </w:r>
-      <w:r>
-        <w:rPr>
-          <w:rFonts w:ascii="Cambria" w:eastAsia="Cambria" w:hAnsi="Cambria" w:cs="Cambria"/>
-          <w:color w:val="000000"/>
-          <w:sz w:val="20"/>
-        </w:rPr>
-        <w:t xml:space="preserve"> as a precursor to testing on</w:t>
-      </w:r>
-      <w:r>
-        <w:rPr>
-          <w:rFonts w:ascii="Cambria" w:eastAsia="Cambria" w:hAnsi="Cambria" w:cs="Cambria"/>
-          <w:color w:val="000000"/>
-          <w:sz w:val="20"/>
-        </w:rPr>
-        <w:t xml:space="preserve"> of target hardware.</w:t>
-      </w:r>
-    </w:p>
-    <w:p>
-      <w:pPr>
-        <w:numPr>
-          <w:ilvl w:val="1"/>
-          <w:numId w:val="1"/>
-        </w:numPr>
-        <w:pBdr>
-          <w:top w:val="nil"/>
-          <w:left w:val="nil"/>
-          <w:bottom w:val="nil"/>
-          <w:right w:val="nil"/>
-          <w:between w:val="nil"/>
-        </w:pBdr>
-        <w:spacing w:after="0" w:line="276" w:lineRule="auto"/>
-        <w:rPr>
-          <w:color w:val="000000"/>
-          <w:sz w:val="20"/>
-        </w:rPr>
-      </w:pPr>
-      <w:r>
-        <w:rPr>
-          <w:rFonts w:ascii="Cambria" w:eastAsia="Cambria" w:hAnsi="Cambria" w:cs="Cambria"/>
-          <w:color w:val="000000"/>
-          <w:sz w:val="20"/>
-        </w:rPr>
-        <w:t>S</w:t>
-      </w:r>
-      <w:r>
-        <w:rPr>
-          <w:rFonts w:ascii="Cambria" w:eastAsia="Cambria" w:hAnsi="Cambria" w:cs="Cambria"/>
-          <w:color w:val="000000"/>
-          <w:sz w:val="20"/>
-        </w:rPr>
-        <w:t xml:space="preserve">upport for </w:t>
-      </w:r>
-      <w:proofErr w:type="spellStart"/>
-      <w:r>
-        <w:rPr>
-          <w:rFonts w:ascii="Cambria" w:eastAsia="Cambria" w:hAnsi="Cambria" w:cs="Cambria"/>
-          <w:color w:val="000000"/>
-          <w:sz w:val="20"/>
-        </w:rPr>
-        <w:t>Git</w:t>
-      </w:r>
-      <w:proofErr w:type="spellEnd"/>
-      <w:r>
-        <w:rPr>
-          <w:rFonts w:ascii="Cambria" w:eastAsia="Cambria" w:hAnsi="Cambria" w:cs="Cambria"/>
-          <w:color w:val="000000"/>
-          <w:sz w:val="20"/>
-        </w:rPr>
-        <w:t>/</w:t>
-      </w:r>
-      <w:proofErr w:type="spellStart"/>
-      <w:r>
-        <w:rPr>
-          <w:rFonts w:ascii="Cambria" w:eastAsia="Cambria" w:hAnsi="Cambria" w:cs="Cambria"/>
-          <w:color w:val="000000"/>
-          <w:sz w:val="20"/>
-        </w:rPr>
-        <w:t>Gi</w:t>
-      </w:r>
-      <w:r>
-        <w:rPr>
-          <w:rFonts w:ascii="Cambria" w:eastAsia="Cambria" w:hAnsi="Cambria" w:cs="Cambria"/>
-          <w:color w:val="000000"/>
-          <w:sz w:val="20"/>
-        </w:rPr>
-        <w:t>t</w:t>
-      </w:r>
-      <w:r>
-        <w:rPr>
-          <w:rFonts w:ascii="Cambria" w:eastAsia="Cambria" w:hAnsi="Cambria" w:cs="Cambria"/>
-          <w:color w:val="000000"/>
-          <w:sz w:val="20"/>
-        </w:rPr>
-        <w:t>L</w:t>
-      </w:r>
-      <w:r>
-        <w:rPr>
-          <w:rFonts w:ascii="Cambria" w:eastAsia="Cambria" w:hAnsi="Cambria" w:cs="Cambria"/>
-          <w:color w:val="000000"/>
-          <w:sz w:val="20"/>
-        </w:rPr>
-        <w:t>ab</w:t>
-      </w:r>
-      <w:proofErr w:type="spellEnd"/>
-      <w:r>
-        <w:rPr>
-          <w:rFonts w:ascii="Cambria" w:eastAsia="Cambria" w:hAnsi="Cambria" w:cs="Cambria"/>
-          <w:color w:val="000000"/>
-          <w:sz w:val="20"/>
-        </w:rPr>
-        <w:t xml:space="preserve"> source control, build scripts and CI.</w:t>
-      </w:r>
-    </w:p>
-    <w:p>
-      <w:pPr>
-        <w:numPr>
-          <w:ilvl w:val="1"/>
-          <w:numId w:val="1"/>
-        </w:numPr>
-        <w:pBdr>
-          <w:top w:val="nil"/>
-          <w:left w:val="nil"/>
-          <w:bottom w:val="nil"/>
-          <w:right w:val="nil"/>
-          <w:between w:val="nil"/>
-        </w:pBdr>
-        <w:spacing w:after="0" w:line="276" w:lineRule="auto"/>
-        <w:rPr>
-          <w:color w:val="000000"/>
-          <w:sz w:val="20"/>
-        </w:rPr>
-      </w:pPr>
-      <w:r>
-        <w:rPr>
-          <w:rFonts w:ascii="Cambria" w:eastAsia="Cambria" w:hAnsi="Cambria" w:cs="Cambria"/>
-          <w:color w:val="000000"/>
-          <w:sz w:val="20"/>
-        </w:rPr>
-        <w:t>Development environment in Ubuntu Linux.</w:t>
-      </w:r>
-    </w:p>
-    <w:p>
-      <w:pPr>
-        <w:numPr>
-          <w:ilvl w:val="1"/>
-          <w:numId w:val="1"/>
-        </w:numPr>
-        <w:pBdr>
-          <w:top w:val="nil"/>
-          <w:left w:val="nil"/>
-          <w:bottom w:val="nil"/>
-          <w:right w:val="nil"/>
-          <w:between w:val="nil"/>
-        </w:pBdr>
-        <w:spacing w:after="0" w:line="276" w:lineRule="auto"/>
-        <w:rPr>
-          <w:sz w:val="20"/>
-        </w:rPr>
-      </w:pPr>
-      <w:r>
-        <w:rPr>
-          <w:rFonts w:ascii="Cambria" w:eastAsia="Cambria" w:hAnsi="Cambria" w:cs="Cambria"/>
-          <w:color w:val="000000"/>
-          <w:sz w:val="20"/>
-        </w:rPr>
-        <w:t>Testing of touchscreen control panel system using R</w:t>
-      </w:r>
-      <w:r>
-        <w:rPr>
-          <w:rFonts w:ascii="Cambria" w:eastAsia="Cambria" w:hAnsi="Cambria" w:cs="Cambria"/>
-          <w:color w:val="000000"/>
-          <w:sz w:val="20"/>
-        </w:rPr>
-        <w:t>uby.</w:t>
-      </w:r>
-    </w:p>
-    <w:p>
-      <w:pPr>
-        <w:numPr>
-          <w:ilvl w:val="0"/>
-          <w:numId w:val="1"/>
-        </w:numPr>
-        <w:pBdr>
-          <w:top w:val="nil"/>
-          <w:left w:val="nil"/>
-          <w:bottom w:val="nil"/>
-          <w:right w:val="nil"/>
-          <w:between w:val="nil"/>
-        </w:pBdr>
-        <w:spacing w:after="0" w:line="276" w:lineRule="auto"/>
-        <w:rPr>
-          <w:sz w:val="20"/>
-        </w:rPr>
-      </w:pPr>
-      <w:r>
-        <w:rPr>
-          <w:rFonts w:ascii="Cambria" w:eastAsia="Cambria" w:hAnsi="Cambria" w:cs="Cambria"/>
-          <w:color w:val="000000"/>
-          <w:sz w:val="20"/>
-        </w:rPr>
-        <w:t>Engine Control Unit Test</w:t>
-      </w:r>
-    </w:p>
-    <w:p>
-      <w:pPr>
-        <w:numPr>
-          <w:ilvl w:val="1"/>
-          <w:numId w:val="1"/>
-        </w:numPr>
-        <w:pBdr>
-          <w:top w:val="nil"/>
-          <w:left w:val="nil"/>
-          <w:bottom w:val="nil"/>
-          <w:right w:val="nil"/>
-          <w:between w:val="nil"/>
-        </w:pBdr>
-        <w:spacing w:after="0" w:line="276" w:lineRule="auto"/>
-        <w:rPr>
-          <w:sz w:val="20"/>
-        </w:rPr>
-      </w:pPr>
       <w:r>
         <w:rPr>
           <w:rFonts w:ascii="Cambria" w:eastAsia="Cambria" w:hAnsi="Cambria" w:cs="Cambria"/>
@@ -1758,7 +1679,23 @@
           <w:color w:val="000000"/>
           <w:sz w:val="20"/>
         </w:rPr>
-        <w:t xml:space="preserve">est for </w:t>
+        <w:t>est</w:t>
+      </w:r>
+      <w:r>
+        <w:rPr>
+          <w:rFonts w:ascii="Cambria" w:eastAsia="Cambria" w:hAnsi="Cambria" w:cs="Cambria"/>
+          <w:color w:val="000000"/>
+          <w:sz w:val="20"/>
+        </w:rPr>
+        <w:t>ed</w:t>
+      </w:r>
+      <w:r>
+        <w:rPr>
+          <w:rFonts w:ascii="Cambria" w:eastAsia="Cambria" w:hAnsi="Cambria" w:cs="Cambria"/>
+          <w:color w:val="000000"/>
+          <w:sz w:val="20"/>
+        </w:rPr>
+        <w:t xml:space="preserve"> for </w:t>
       </w:r>
       <w:r>
         <w:rPr>
@@ -1782,7 +1719,23 @@
           <w:color w:val="000000"/>
           <w:sz w:val="20"/>
         </w:rPr>
-        <w:t xml:space="preserve"> using C in a </w:t>
+        <w:t xml:space="preserve"> </w:t>
+      </w:r>
+      <w:r>
+        <w:rPr>
+          <w:rFonts w:ascii="Cambria" w:eastAsia="Cambria" w:hAnsi="Cambria" w:cs="Cambria"/>
+          <w:color w:val="000000"/>
+          <w:sz w:val="20"/>
+        </w:rPr>
+        <w:t>i</w:t>
+      </w:r>
+      <w:r>
+        <w:rPr>
+          <w:rFonts w:ascii="Cambria" w:eastAsia="Cambria" w:hAnsi="Cambria" w:cs="Cambria"/>
+          <w:color w:val="000000"/>
+          <w:sz w:val="20"/>
+        </w:rPr>
+        <w:t xml:space="preserve">n a </w:t>
       </w:r>
       <w:proofErr w:type="gramStart"/>
       <w:r>
@@ -1810,6 +1763,21 @@
         </w:rPr>
         <w:t>.</w:t>
       </w:r>
+    </w:p>
+    <w:p>
+      <w:pPr>
+        <w:pBdr>
+          <w:top w:val="nil"/>
+          <w:left w:val="nil"/>
+          <w:bottom w:val="nil"/>
+          <w:right w:val="nil"/>
+          <w:between w:val="nil"/>
+        </w:pBdr>
+        <w:spacing w:after="0" w:line="276" w:lineRule="auto"/>
+        <w:rPr>
+          <w:sz w:val="20"/>
+        </w:rPr>
+      </w:pPr>
     </w:p>
     <w:p>
       <w:pPr>
@@ -2540,6 +2508,7 @@
   </w:latentStyles>
   <w:style w:type="paragraph" w:default="1" w:styleId="Normal">
     <w:name w:val="Normal"/>
+    <w:rsid w:val="00DF4162"/>
   </w:style>
   <w:style w:type="paragraph" w:styleId="Heading1">
     <w:name w:val="heading 1"/>
@@ -2704,6 +2673,17 @@
       <w:ind w:left="720"/>
       <w:contextualSpacing/>
     </w:pPr>
+  </w:style>
+  <w:style w:type="character" w:styleId="Hyperlink">
+    <w:name w:val="Hyperlink"/>
+    <w:basedOn w:val="DefaultParagraphFont"/>
+    <w:uiPriority w:val="99"/>
+    <w:unhideWhenUsed/>
+    <w:rsid w:val="00A750F0"/>
+    <w:rPr>
+      <w:color w:val="0000FF" w:themeColor="hyperlink"/>
+      <w:u w:val="single"/>
+    </w:rPr>
   </w:style>
 </w:styles>
 </file>

</xml_diff>

<commit_message>
2023 April 26 small updates, no hoistway pos'n
</commit_message>
<xml_diff>
--- a/Adam_Novitch_Resume.docx
+++ b/Adam_Novitch_Resume.docx
@@ -513,6 +513,8 @@
         </w:rPr>
         <w:t>Simulink</w:t>
       </w:r>
+      <w:bookmarkStart w:id="0" w:name="_GoBack"/>
+      <w:bookmarkEnd w:id="0"/>
     </w:p>
     <w:p>
       <w:pPr>
@@ -696,16 +698,7 @@
           <w:rFonts w:ascii="Cambria" w:eastAsia="Cambria" w:hAnsi="Cambria" w:cs="Cambria"/>
           <w:sz w:val="20"/>
         </w:rPr>
-        <w:t xml:space="preserve"> </w:t>
-      </w:r>
-      <w:bookmarkStart w:id="0" w:name="_GoBack"/>
-      <w:bookmarkEnd w:id="0"/>
-      <w:r>
-        <w:rPr>
-          <w:rFonts w:ascii="Cambria" w:eastAsia="Cambria" w:hAnsi="Cambria" w:cs="Cambria"/>
-          <w:sz w:val="20"/>
-        </w:rPr>
-        <w:t>or end users</w:t>
+        <w:t xml:space="preserve"> or end users</w:t>
       </w:r>
       <w:r>
         <w:rPr>
@@ -883,7 +876,21 @@
           <w:rFonts w:ascii="Cambria" w:eastAsia="Cambria" w:hAnsi="Cambria" w:cs="Cambria"/>
           <w:sz w:val="20"/>
         </w:rPr>
-        <w:t xml:space="preserve"> to reduce per-car installation time by 5 hours</w:t>
+        <w:t xml:space="preserve"> to reduce per-car installation time by</w:t>
+      </w:r>
+      <w:r>
+        <w:rPr>
+          <w:rFonts w:ascii="Cambria" w:eastAsia="Cambria" w:hAnsi="Cambria" w:cs="Cambria"/>
+          <w:sz w:val="20"/>
+        </w:rPr>
+        <w:t xml:space="preserve"> 2</w:t>
+      </w:r>
+      <w:r>
+        <w:rPr>
+          <w:rFonts w:ascii="Cambria" w:eastAsia="Cambria" w:hAnsi="Cambria" w:cs="Cambria"/>
+          <w:sz w:val="20"/>
+        </w:rPr>
+        <w:t xml:space="preserve"> hours</w:t>
       </w:r>
       <w:r>
         <w:rPr>
@@ -1017,60 +1024,6 @@
           <w:sz w:val="20"/>
         </w:rPr>
         <w:t>Tested code and procedures on simulation equipment.</w:t>
-      </w:r>
-    </w:p>
-    <w:p>
-      <w:pPr>
-        <w:pBdr>
-          <w:top w:val="nil"/>
-          <w:left w:val="nil"/>
-          <w:bottom w:val="nil"/>
-          <w:right w:val="nil"/>
-          <w:between w:val="nil"/>
-        </w:pBdr>
-        <w:spacing w:after="0" w:line="240" w:lineRule="auto"/>
-        <w:rPr>
-          <w:b/>
-          <w:sz w:val="20"/>
-        </w:rPr>
-      </w:pPr>
-      <w:r>
-        <w:rPr>
-          <w:rFonts w:ascii="Cambria" w:eastAsia="Cambria" w:hAnsi="Cambria" w:cs="Cambria"/>
-          <w:b/>
-          <w:sz w:val="20"/>
-        </w:rPr>
-        <w:t>Position Simulation Software</w:t>
-      </w:r>
-    </w:p>
-    <w:p>
-      <w:pPr>
-        <w:pBdr>
-          <w:top w:val="nil"/>
-          <w:left w:val="nil"/>
-          <w:bottom w:val="nil"/>
-          <w:right w:val="nil"/>
-          <w:between w:val="nil"/>
-        </w:pBdr>
-        <w:spacing w:after="0" w:line="240" w:lineRule="auto"/>
-        <w:ind w:left="360"/>
-        <w:rPr>
-          <w:sz w:val="20"/>
-        </w:rPr>
-      </w:pPr>
-      <w:r>
-        <w:rPr>
-          <w:rFonts w:ascii="Cambria" w:eastAsia="Cambria" w:hAnsi="Cambria" w:cs="Cambria"/>
-          <w:sz w:val="20"/>
-        </w:rPr>
-        <w:t>Maintained test software by updating Simulink models</w:t>
-      </w:r>
-      <w:r>
-        <w:rPr>
-          <w:rFonts w:ascii="Cambria" w:eastAsia="Cambria" w:hAnsi="Cambria" w:cs="Cambria"/>
-          <w:sz w:val="20"/>
-        </w:rPr>
-        <w:t>.</w:t>
       </w:r>
     </w:p>
     <w:p>
@@ -3019,6 +2972,36 @@
     <w:uiPriority w:val="99"/>
     <w:rsid w:val="00EC00DE"/>
   </w:style>
+  <w:style w:type="paragraph" w:styleId="BalloonText">
+    <w:name w:val="Balloon Text"/>
+    <w:basedOn w:val="Normal"/>
+    <w:link w:val="BalloonTextChar"/>
+    <w:uiPriority w:val="99"/>
+    <w:semiHidden/>
+    <w:unhideWhenUsed/>
+    <w:rsid w:val="002432FD"/>
+    <w:pPr>
+      <w:spacing w:after="0" w:line="240" w:lineRule="auto"/>
+    </w:pPr>
+    <w:rPr>
+      <w:rFonts w:ascii="Segoe UI" w:hAnsi="Segoe UI" w:cs="Segoe UI"/>
+      <w:sz w:val="18"/>
+      <w:szCs w:val="18"/>
+    </w:rPr>
+  </w:style>
+  <w:style w:type="character" w:customStyle="1" w:styleId="BalloonTextChar">
+    <w:name w:val="Balloon Text Char"/>
+    <w:basedOn w:val="DefaultParagraphFont"/>
+    <w:link w:val="BalloonText"/>
+    <w:uiPriority w:val="99"/>
+    <w:semiHidden/>
+    <w:rsid w:val="002432FD"/>
+    <w:rPr>
+      <w:rFonts w:ascii="Segoe UI" w:hAnsi="Segoe UI" w:cs="Segoe UI"/>
+      <w:sz w:val="18"/>
+      <w:szCs w:val="18"/>
+    </w:rPr>
+  </w:style>
 </w:styles>
 </file>
 

</xml_diff>